<commit_message>
update 130 word issue and payment
</commit_message>
<xml_diff>
--- a/public/wordOffice/issue.docx
+++ b/public/wordOffice/issue.docx
@@ -823,7 +823,235 @@
         <mc:AlternateContent>
           <mc:Choice Requires="wps">
             <w:drawing>
-              <wp:anchor distT="0" distB="0" distL="114300" distR="114300" simplePos="0" relativeHeight="251685888" behindDoc="0" locked="0" layoutInCell="1" allowOverlap="1" wp14:anchorId="54CF3062" wp14:editId="2385EF09">
+              <wp:anchor distT="0" distB="0" distL="114300" distR="114300" simplePos="0" relativeHeight="251687936" behindDoc="0" locked="0" layoutInCell="1" allowOverlap="1" wp14:anchorId="1251D215" wp14:editId="50018E88">
+                <wp:simplePos x="0" y="0"/>
+                <wp:positionH relativeFrom="column">
+                  <wp:posOffset>257175</wp:posOffset>
+                </wp:positionH>
+                <wp:positionV relativeFrom="paragraph">
+                  <wp:posOffset>266296</wp:posOffset>
+                </wp:positionV>
+                <wp:extent cx="1838325" cy="293370"/>
+                <wp:effectExtent l="0" t="0" r="0" b="0"/>
+                <wp:wrapNone/>
+                <wp:docPr id="6" name="Rectangle 6"/>
+                <wp:cNvGraphicFramePr/>
+                <a:graphic xmlns:a="http://schemas.openxmlformats.org/drawingml/2006/main">
+                  <a:graphicData uri="http://schemas.microsoft.com/office/word/2010/wordprocessingShape">
+                    <wps:wsp>
+                      <wps:cNvSpPr/>
+                      <wps:spPr>
+                        <a:xfrm>
+                          <a:off x="0" y="0"/>
+                          <a:ext cx="1838325" cy="293370"/>
+                        </a:xfrm>
+                        <a:prstGeom prst="rect">
+                          <a:avLst/>
+                        </a:prstGeom>
+                        <a:noFill/>
+                        <a:ln>
+                          <a:noFill/>
+                        </a:ln>
+                      </wps:spPr>
+                      <wps:style>
+                        <a:lnRef idx="2">
+                          <a:schemeClr val="accent1">
+                            <a:shade val="50000"/>
+                          </a:schemeClr>
+                        </a:lnRef>
+                        <a:fillRef idx="1">
+                          <a:schemeClr val="accent1"/>
+                        </a:fillRef>
+                        <a:effectRef idx="0">
+                          <a:schemeClr val="accent1"/>
+                        </a:effectRef>
+                        <a:fontRef idx="minor">
+                          <a:schemeClr val="lt1"/>
+                        </a:fontRef>
+                      </wps:style>
+                      <wps:txbx>
+                        <w:txbxContent>
+                          <w:p>
+                            <w:pPr>
+                              <w:bidi/>
+                              <w:rPr>
+                                <w:color w:val="000000" w:themeColor="text1"/>
+                                <w14:shadow w14:blurRad="38100" w14:dist="19050" w14:dir="2700000" w14:sx="100000" w14:sy="100000" w14:kx="0" w14:ky="0" w14:algn="tl">
+                                  <w14:schemeClr w14:val="dk1">
+                                    <w14:alpha w14:val="60000"/>
+                                  </w14:schemeClr>
+                                </w14:shadow>
+                                <w14:textOutline w14:w="0" w14:cap="flat" w14:cmpd="sng" w14:algn="ctr">
+                                  <w14:noFill/>
+                                  <w14:prstDash w14:val="solid"/>
+                                  <w14:round/>
+                                </w14:textOutline>
+                              </w:rPr>
+                            </w:pPr>
+                            <w:r>
+                              <w:rPr>
+                                <w:color w:val="000000" w:themeColor="text1"/>
+                                <w14:shadow w14:blurRad="38100" w14:dist="19050" w14:dir="2700000" w14:sx="100000" w14:sy="100000" w14:kx="0" w14:ky="0" w14:algn="tl">
+                                  <w14:schemeClr w14:val="dk1">
+                                    <w14:alpha w14:val="60000"/>
+                                  </w14:schemeClr>
+                                </w14:shadow>
+                                <w14:textOutline w14:w="0" w14:cap="flat" w14:cmpd="sng" w14:algn="ctr">
+                                  <w14:noFill/>
+                                  <w14:prstDash w14:val="solid"/>
+                                  <w14:round/>
+                                </w14:textOutline>
+                              </w:rPr>
+                              <w:t>${</w:t>
+                            </w:r>
+                            <w:proofErr w:type="spellStart"/>
+                            <w:r>
+                              <w:rPr>
+                                <w:color w:val="000000" w:themeColor="text1"/>
+                                <w14:shadow w14:blurRad="38100" w14:dist="19050" w14:dir="2700000" w14:sx="100000" w14:sy="100000" w14:kx="0" w14:ky="0" w14:algn="tl">
+                                  <w14:schemeClr w14:val="dk1">
+                                    <w14:alpha w14:val="60000"/>
+                                  </w14:schemeClr>
+                                </w14:shadow>
+                                <w14:textOutline w14:w="0" w14:cap="flat" w14:cmpd="sng" w14:algn="ctr">
+                                  <w14:noFill/>
+                                  <w14:prstDash w14:val="solid"/>
+                                  <w14:round/>
+                                </w14:textOutline>
+                              </w:rPr>
+                              <w:t>execution_request_ID_NO</w:t>
+                            </w:r>
+                            <w:proofErr w:type="spellEnd"/>
+                            <w:r>
+                              <w:rPr>
+                                <w:color w:val="000000" w:themeColor="text1"/>
+                                <w14:shadow w14:blurRad="38100" w14:dist="19050" w14:dir="2700000" w14:sx="100000" w14:sy="100000" w14:kx="0" w14:ky="0" w14:algn="tl">
+                                  <w14:schemeClr w14:val="dk1">
+                                    <w14:alpha w14:val="60000"/>
+                                  </w14:schemeClr>
+                                </w14:shadow>
+                                <w14:textOutline w14:w="0" w14:cap="flat" w14:cmpd="sng" w14:algn="ctr">
+                                  <w14:noFill/>
+                                  <w14:prstDash w14:val="solid"/>
+                                  <w14:round/>
+                                </w14:textOutline>
+                              </w:rPr>
+                              <w:t>}</w:t>
+                            </w:r>
+                          </w:p>
+                        </w:txbxContent>
+                      </wps:txbx>
+                      <wps:bodyPr rot="0" spcFirstLastPara="0" vertOverflow="overflow" horzOverflow="overflow" vert="horz" wrap="square" lIns="91440" tIns="45720" rIns="91440" bIns="45720" numCol="1" spcCol="0" rtlCol="0" fromWordArt="0" anchor="ctr" anchorCtr="0" forceAA="0" compatLnSpc="1">
+                        <a:prstTxWarp prst="textNoShape">
+                          <a:avLst/>
+                        </a:prstTxWarp>
+                        <a:noAutofit/>
+                      </wps:bodyPr>
+                    </wps:wsp>
+                  </a:graphicData>
+                </a:graphic>
+                <wp14:sizeRelH relativeFrom="margin">
+                  <wp14:pctWidth>0</wp14:pctWidth>
+                </wp14:sizeRelH>
+                <wp14:sizeRelV relativeFrom="margin">
+                  <wp14:pctHeight>0</wp14:pctHeight>
+                </wp14:sizeRelV>
+              </wp:anchor>
+            </w:drawing>
+          </mc:Choice>
+          <mc:Fallback>
+            <w:pict>
+              <v:rect w14:anchorId="1251D215" id="Rectangle 6" o:spid="_x0000_s1029" style="position:absolute;left:0;text-align:left;margin-left:20.25pt;margin-top:20.95pt;width:144.75pt;height:23.1pt;z-index:251687936;visibility:visible;mso-wrap-style:square;mso-width-percent:0;mso-height-percent:0;mso-wrap-distance-left:9pt;mso-wrap-distance-top:0;mso-wrap-distance-right:9pt;mso-wrap-distance-bottom:0;mso-position-horizontal:absolute;mso-position-horizontal-relative:text;mso-position-vertical:absolute;mso-position-vertical-relative:text;mso-width-percent:0;mso-height-percent:0;mso-width-relative:margin;mso-height-relative:margin;v-text-anchor:middle" o:gfxdata="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" filled="f" stroked="f" strokeweight="1pt">
+                <v:textbox>
+                  <w:txbxContent>
+                    <w:p>
+                      <w:pPr>
+                        <w:bidi/>
+                        <w:rPr>
+                          <w:color w:val="000000" w:themeColor="text1"/>
+                          <w14:shadow w14:blurRad="38100" w14:dist="19050" w14:dir="2700000" w14:sx="100000" w14:sy="100000" w14:kx="0" w14:ky="0" w14:algn="tl">
+                            <w14:schemeClr w14:val="dk1">
+                              <w14:alpha w14:val="60000"/>
+                            </w14:schemeClr>
+                          </w14:shadow>
+                          <w14:textOutline w14:w="0" w14:cap="flat" w14:cmpd="sng" w14:algn="ctr">
+                            <w14:noFill/>
+                            <w14:prstDash w14:val="solid"/>
+                            <w14:round/>
+                          </w14:textOutline>
+                        </w:rPr>
+                      </w:pPr>
+                      <w:r>
+                        <w:rPr>
+                          <w:color w:val="000000" w:themeColor="text1"/>
+                          <w14:shadow w14:blurRad="38100" w14:dist="19050" w14:dir="2700000" w14:sx="100000" w14:sy="100000" w14:kx="0" w14:ky="0" w14:algn="tl">
+                            <w14:schemeClr w14:val="dk1">
+                              <w14:alpha w14:val="60000"/>
+                            </w14:schemeClr>
+                          </w14:shadow>
+                          <w14:textOutline w14:w="0" w14:cap="flat" w14:cmpd="sng" w14:algn="ctr">
+                            <w14:noFill/>
+                            <w14:prstDash w14:val="solid"/>
+                            <w14:round/>
+                          </w14:textOutline>
+                        </w:rPr>
+                        <w:t>${</w:t>
+                      </w:r>
+                      <w:proofErr w:type="spellStart"/>
+                      <w:r>
+                        <w:rPr>
+                          <w:color w:val="000000" w:themeColor="text1"/>
+                          <w14:shadow w14:blurRad="38100" w14:dist="19050" w14:dir="2700000" w14:sx="100000" w14:sy="100000" w14:kx="0" w14:ky="0" w14:algn="tl">
+                            <w14:schemeClr w14:val="dk1">
+                              <w14:alpha w14:val="60000"/>
+                            </w14:schemeClr>
+                          </w14:shadow>
+                          <w14:textOutline w14:w="0" w14:cap="flat" w14:cmpd="sng" w14:algn="ctr">
+                            <w14:noFill/>
+                            <w14:prstDash w14:val="solid"/>
+                            <w14:round/>
+                          </w14:textOutline>
+                        </w:rPr>
+                        <w:t>execution_request_ID_NO</w:t>
+                      </w:r>
+                      <w:proofErr w:type="spellEnd"/>
+                      <w:r>
+                        <w:rPr>
+                          <w:color w:val="000000" w:themeColor="text1"/>
+                          <w14:shadow w14:blurRad="38100" w14:dist="19050" w14:dir="2700000" w14:sx="100000" w14:sy="100000" w14:kx="0" w14:ky="0" w14:algn="tl">
+                            <w14:schemeClr w14:val="dk1">
+                              <w14:alpha w14:val="60000"/>
+                            </w14:schemeClr>
+                          </w14:shadow>
+                          <w14:textOutline w14:w="0" w14:cap="flat" w14:cmpd="sng" w14:algn="ctr">
+                            <w14:noFill/>
+                            <w14:prstDash w14:val="solid"/>
+                            <w14:round/>
+                          </w14:textOutline>
+                        </w:rPr>
+                        <w:t>}</w:t>
+                      </w:r>
+                    </w:p>
+                  </w:txbxContent>
+                </v:textbox>
+              </v:rect>
+            </w:pict>
+          </mc:Fallback>
+        </mc:AlternateContent>
+      </w:r>
+      <w:r>
+        <w:rPr>
+          <w:rFonts w:hint="cs"/>
+          <w:noProof/>
+          <w:sz w:val="24"/>
+          <w:szCs w:val="24"/>
+          <w:rtl/>
+          <w:lang w:val="ar-SA"/>
+        </w:rPr>
+        <mc:AlternateContent>
+          <mc:Choice Requires="wps">
+            <w:drawing>
+              <wp:anchor distT="0" distB="0" distL="114300" distR="114300" simplePos="0" relativeHeight="251685888" behindDoc="0" locked="0" layoutInCell="1" allowOverlap="1" wp14:anchorId="54CF3062" wp14:editId="280C5DC4">
                 <wp:simplePos x="0" y="0"/>
                 <wp:positionH relativeFrom="column">
                   <wp:posOffset>3121025</wp:posOffset>
@@ -961,7 +1189,7 @@
           </mc:Choice>
           <mc:Fallback>
             <w:pict>
-              <v:rect w14:anchorId="54CF3062" id="Rectangle 5" o:spid="_x0000_s1029" style="position:absolute;left:0;text-align:left;margin-left:245.75pt;margin-top:19.95pt;width:204pt;height:23.1pt;z-index:251685888;visibility:visible;mso-wrap-style:square;mso-width-percent:0;mso-height-percent:0;mso-wrap-distance-left:9pt;mso-wrap-distance-top:0;mso-wrap-distance-right:9pt;mso-wrap-distance-bottom:0;mso-position-horizontal:absolute;mso-position-horizontal-relative:text;mso-position-vertical:absolute;mso-position-vertical-relative:text;mso-width-percent:0;mso-height-percent:0;mso-width-relative:margin;mso-height-relative:margin;v-text-anchor:middle" o:gfxdata="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" filled="f" stroked="f" strokeweight="1pt">
+              <v:rect w14:anchorId="54CF3062" id="Rectangle 5" o:spid="_x0000_s1030" style="position:absolute;left:0;text-align:left;margin-left:245.75pt;margin-top:19.95pt;width:204pt;height:23.1pt;z-index:251685888;visibility:visible;mso-wrap-style:square;mso-width-percent:0;mso-height-percent:0;mso-wrap-distance-left:9pt;mso-wrap-distance-top:0;mso-wrap-distance-right:9pt;mso-wrap-distance-bottom:0;mso-position-horizontal:absolute;mso-position-horizontal-relative:text;mso-position-vertical:absolute;mso-position-vertical-relative:text;mso-width-percent:0;mso-height-percent:0;mso-width-relative:margin;mso-height-relative:margin;v-text-anchor:middle" o:gfxdata="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" filled="f" stroked="f" strokeweight="1pt">
                 <v:textbox>
                   <w:txbxContent>
                     <w:p>
@@ -1041,6 +1269,62 @@
       </w:r>
       <w:r>
         <w:rPr>
+          <w:rFonts w:asciiTheme="minorBidi" w:hAnsiTheme="minorBidi"/>
+          <w:b/>
+          <w:bCs/>
+          <w:sz w:val="28"/>
+          <w:szCs w:val="28"/>
+          <w:rtl/>
+        </w:rPr>
+        <w:t xml:space="preserve">اسم طالب التنفيذ </w:t>
+      </w:r>
+      <w:r>
+        <w:rPr>
+          <w:rFonts w:asciiTheme="minorBidi" w:hAnsiTheme="minorBidi"/>
+          <w:sz w:val="28"/>
+          <w:szCs w:val="28"/>
+        </w:rPr>
+        <w:t>/</w:t>
+      </w:r>
+      <w:r>
+        <w:rPr>
+          <w:rFonts w:asciiTheme="minorBidi" w:hAnsiTheme="minorBidi"/>
+          <w:sz w:val="28"/>
+          <w:szCs w:val="28"/>
+          <w:rtl/>
+        </w:rPr>
+        <w:t xml:space="preserve"> </w:t>
+      </w:r>
+      <w:r>
+        <w:rPr>
+          <w:rFonts w:asciiTheme="minorBidi" w:hAnsiTheme="minorBidi" w:hint="cs"/>
+          <w:sz w:val="28"/>
+          <w:szCs w:val="28"/>
+          <w:rtl/>
+        </w:rPr>
+        <w:t>__________</w:t>
+      </w:r>
+      <w:r>
+        <w:rPr>
+          <w:rFonts w:asciiTheme="minorBidi" w:hAnsiTheme="minorBidi"/>
+          <w:sz w:val="28"/>
+          <w:szCs w:val="28"/>
+        </w:rPr>
+        <w:t>________________</w:t>
+      </w:r>
+    </w:p>
+    <w:p>
+      <w:pPr>
+        <w:bidi/>
+        <w:rPr>
+          <w:rFonts w:asciiTheme="minorBidi" w:hAnsiTheme="minorBidi"/>
+          <w:sz w:val="28"/>
+          <w:szCs w:val="28"/>
+          <w:rtl/>
+        </w:rPr>
+      </w:pPr>
+      <w:r>
+        <w:rPr>
           <w:rFonts w:hint="cs"/>
           <w:noProof/>
           <w:sz w:val="24"/>
@@ -1051,18 +1335,18 @@
         <mc:AlternateContent>
           <mc:Choice Requires="wps">
             <w:drawing>
-              <wp:anchor distT="0" distB="0" distL="114300" distR="114300" simplePos="0" relativeHeight="251687936" behindDoc="0" locked="0" layoutInCell="1" allowOverlap="1" wp14:anchorId="1251D215" wp14:editId="1AEFC3F1">
+              <wp:anchor distT="0" distB="0" distL="114300" distR="114300" simplePos="0" relativeHeight="251698176" behindDoc="0" locked="0" layoutInCell="1" allowOverlap="1" wp14:anchorId="57F32517" wp14:editId="1A2147E4">
                 <wp:simplePos x="0" y="0"/>
                 <wp:positionH relativeFrom="column">
-                  <wp:posOffset>257175</wp:posOffset>
+                  <wp:posOffset>182880</wp:posOffset>
                 </wp:positionH>
                 <wp:positionV relativeFrom="paragraph">
-                  <wp:posOffset>269875</wp:posOffset>
+                  <wp:posOffset>297758</wp:posOffset>
                 </wp:positionV>
                 <wp:extent cx="1838325" cy="293370"/>
                 <wp:effectExtent l="0" t="0" r="0" b="0"/>
                 <wp:wrapNone/>
-                <wp:docPr id="6" name="Rectangle 6"/>
+                <wp:docPr id="16" name="Rectangle 16"/>
                 <wp:cNvGraphicFramePr/>
                 <a:graphic xmlns:a="http://schemas.openxmlformats.org/drawingml/2006/main">
                   <a:graphicData uri="http://schemas.microsoft.com/office/word/2010/wordprocessingShape">
@@ -1147,9 +1431,25 @@
                                   <w14:round/>
                                 </w14:textOutline>
                               </w:rPr>
-                              <w:t>execution_request_ID_NO</w:t>
+                              <w:t>execution_agent_name</w:t>
                             </w:r>
                             <w:proofErr w:type="spellEnd"/>
+                            <w:r>
+                              <w:rPr>
+                                <w:color w:val="000000" w:themeColor="text1"/>
+                                <w14:shadow w14:blurRad="38100" w14:dist="19050" w14:dir="2700000" w14:sx="100000" w14:sy="100000" w14:kx="0" w14:ky="0" w14:algn="tl">
+                                  <w14:schemeClr w14:val="dk1">
+                                    <w14:alpha w14:val="60000"/>
+                                  </w14:schemeClr>
+                                </w14:shadow>
+                                <w14:textOutline w14:w="0" w14:cap="flat" w14:cmpd="sng" w14:algn="ctr">
+                                  <w14:noFill/>
+                                  <w14:prstDash w14:val="solid"/>
+                                  <w14:round/>
+                                </w14:textOutline>
+                              </w:rPr>
+                              <w:t xml:space="preserve"> </w:t>
+                            </w:r>
                             <w:r>
                               <w:rPr>
                                 <w:color w:val="000000" w:themeColor="text1"/>
@@ -1189,7 +1489,7 @@
           </mc:Choice>
           <mc:Fallback>
             <w:pict>
-              <v:rect w14:anchorId="1251D215" id="Rectangle 6" o:spid="_x0000_s1030" style="position:absolute;left:0;text-align:left;margin-left:20.25pt;margin-top:21.25pt;width:144.75pt;height:23.1pt;z-index:251687936;visibility:visible;mso-wrap-style:square;mso-width-percent:0;mso-height-percent:0;mso-wrap-distance-left:9pt;mso-wrap-distance-top:0;mso-wrap-distance-right:9pt;mso-wrap-distance-bottom:0;mso-position-horizontal:absolute;mso-position-horizontal-relative:text;mso-position-vertical:absolute;mso-position-vertical-relative:text;mso-width-percent:0;mso-height-percent:0;mso-width-relative:margin;mso-height-relative:margin;v-text-anchor:middle" o:gfxdata="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" filled="f" stroked="f" strokeweight="1pt">
+              <v:rect w14:anchorId="57F32517" id="Rectangle 16" o:spid="_x0000_s1031" style="position:absolute;left:0;text-align:left;margin-left:14.4pt;margin-top:23.45pt;width:144.75pt;height:23.1pt;z-index:251698176;visibility:visible;mso-wrap-style:square;mso-width-percent:0;mso-height-percent:0;mso-wrap-distance-left:9pt;mso-wrap-distance-top:0;mso-wrap-distance-right:9pt;mso-wrap-distance-bottom:0;mso-position-horizontal:absolute;mso-position-horizontal-relative:text;mso-position-vertical:absolute;mso-position-vertical-relative:text;mso-width-percent:0;mso-height-percent:0;mso-width-relative:margin;mso-height-relative:margin;v-text-anchor:middle" o:gfxdata="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" filled="f" stroked="f" strokeweight="1pt">
                 <v:textbox>
                   <w:txbxContent>
                     <w:p>
@@ -1240,9 +1540,25 @@
                             <w14:round/>
                           </w14:textOutline>
                         </w:rPr>
-                        <w:t>execution_request_ID_NO</w:t>
+                        <w:t>execution_agent_name</w:t>
                       </w:r>
                       <w:proofErr w:type="spellEnd"/>
+                      <w:r>
+                        <w:rPr>
+                          <w:color w:val="000000" w:themeColor="text1"/>
+                          <w14:shadow w14:blurRad="38100" w14:dist="19050" w14:dir="2700000" w14:sx="100000" w14:sy="100000" w14:kx="0" w14:ky="0" w14:algn="tl">
+                            <w14:schemeClr w14:val="dk1">
+                              <w14:alpha w14:val="60000"/>
+                            </w14:schemeClr>
+                          </w14:shadow>
+                          <w14:textOutline w14:w="0" w14:cap="flat" w14:cmpd="sng" w14:algn="ctr">
+                            <w14:noFill/>
+                            <w14:prstDash w14:val="solid"/>
+                            <w14:round/>
+                          </w14:textOutline>
+                        </w:rPr>
+                        <w:t xml:space="preserve"> </w:t>
+                      </w:r>
                       <w:r>
                         <w:rPr>
                           <w:color w:val="000000" w:themeColor="text1"/>
@@ -1269,40 +1585,12 @@
       </w:r>
       <w:r>
         <w:rPr>
-          <w:rFonts w:asciiTheme="minorBidi" w:hAnsiTheme="minorBidi"/>
-          <w:b/>
-          <w:bCs/>
-          <w:sz w:val="28"/>
-          <w:szCs w:val="28"/>
-          <w:rtl/>
-        </w:rPr>
-        <w:t xml:space="preserve">اسم طالب التنفيذ </w:t>
-      </w:r>
-      <w:r>
-        <w:rPr>
-          <w:rFonts w:asciiTheme="minorBidi" w:hAnsiTheme="minorBidi"/>
-          <w:sz w:val="28"/>
-          <w:szCs w:val="28"/>
-        </w:rPr>
-        <w:t>/</w:t>
-      </w:r>
-      <w:r>
-        <w:rPr>
-          <w:rFonts w:asciiTheme="minorBidi" w:hAnsiTheme="minorBidi"/>
-          <w:sz w:val="28"/>
-          <w:szCs w:val="28"/>
-          <w:rtl/>
-        </w:rPr>
-        <w:t xml:space="preserve"> </w:t>
-      </w:r>
-      <w:r>
-        <w:rPr>
           <w:rFonts w:asciiTheme="minorBidi" w:hAnsiTheme="minorBidi" w:hint="cs"/>
           <w:sz w:val="28"/>
           <w:szCs w:val="28"/>
           <w:rtl/>
         </w:rPr>
-        <w:t>__________</w:t>
+        <w:t xml:space="preserve">عنوان طالب التنفيذ </w:t>
       </w:r>
       <w:r>
         <w:rPr>
@@ -1310,7 +1598,42 @@
           <w:sz w:val="28"/>
           <w:szCs w:val="28"/>
         </w:rPr>
-        <w:t>________________</w:t>
+        <w:t>/</w:t>
+      </w:r>
+      <w:r>
+        <w:rPr>
+          <w:rFonts w:asciiTheme="minorBidi" w:hAnsiTheme="minorBidi" w:hint="cs"/>
+          <w:sz w:val="28"/>
+          <w:szCs w:val="28"/>
+          <w:rtl/>
+        </w:rPr>
+        <w:t xml:space="preserve"> </w:t>
+      </w:r>
+      <w:r>
+        <w:rPr>
+          <w:rFonts w:asciiTheme="minorBidi" w:hAnsiTheme="minorBidi" w:hint="cs"/>
+          <w:sz w:val="28"/>
+          <w:szCs w:val="28"/>
+          <w:rtl/>
+        </w:rPr>
+        <w:t>_________________________ - ويحمل هوية رقم (_____________</w:t>
+      </w:r>
+      <w:r>
+        <w:rPr>
+          <w:rFonts w:asciiTheme="minorBidi" w:hAnsiTheme="minorBidi"/>
+          <w:sz w:val="28"/>
+          <w:szCs w:val="28"/>
+        </w:rPr>
+        <w:t>___</w:t>
+      </w:r>
+      <w:r>
+        <w:rPr>
+          <w:rFonts w:asciiTheme="minorBidi" w:hAnsiTheme="minorBidi" w:hint="cs"/>
+          <w:sz w:val="28"/>
+          <w:szCs w:val="28"/>
+          <w:rtl/>
+        </w:rPr>
+        <w:t>)</w:t>
       </w:r>
     </w:p>
     <w:p>
@@ -1325,12 +1648,93 @@
       </w:pPr>
       <w:r>
         <w:rPr>
+          <w:rFonts w:asciiTheme="minorBidi" w:hAnsiTheme="minorBidi"/>
+          <w:sz w:val="28"/>
+          <w:szCs w:val="28"/>
+          <w:rtl/>
+        </w:rPr>
+        <w:tab/>
+      </w:r>
+      <w:r>
+        <w:rPr>
+          <w:rFonts w:asciiTheme="minorBidi" w:hAnsiTheme="minorBidi"/>
+          <w:sz w:val="28"/>
+          <w:szCs w:val="28"/>
+          <w:rtl/>
+        </w:rPr>
+        <w:tab/>
+      </w:r>
+      <w:r>
+        <w:rPr>
+          <w:rFonts w:asciiTheme="minorBidi" w:hAnsiTheme="minorBidi"/>
+          <w:sz w:val="28"/>
+          <w:szCs w:val="28"/>
+          <w:rtl/>
+        </w:rPr>
+        <w:tab/>
+      </w:r>
+      <w:r>
+        <w:rPr>
+          <w:rFonts w:asciiTheme="minorBidi" w:hAnsiTheme="minorBidi"/>
+          <w:sz w:val="28"/>
+          <w:szCs w:val="28"/>
+          <w:rtl/>
+        </w:rPr>
+        <w:tab/>
+      </w:r>
+      <w:r>
+        <w:rPr>
+          <w:rFonts w:asciiTheme="minorBidi" w:hAnsiTheme="minorBidi"/>
+          <w:sz w:val="28"/>
+          <w:szCs w:val="28"/>
+          <w:rtl/>
+        </w:rPr>
+        <w:tab/>
+      </w:r>
+      <w:r>
+        <w:rPr>
+          <w:rFonts w:asciiTheme="minorBidi" w:hAnsiTheme="minorBidi"/>
+          <w:sz w:val="28"/>
+          <w:szCs w:val="28"/>
+          <w:rtl/>
+        </w:rPr>
+        <w:tab/>
+      </w:r>
+      <w:r>
+        <w:rPr>
+          <w:rFonts w:asciiTheme="minorBidi" w:hAnsiTheme="minorBidi"/>
+          <w:sz w:val="28"/>
+          <w:szCs w:val="28"/>
+          <w:rtl/>
+        </w:rPr>
+        <w:tab/>
+      </w:r>
+      <w:r>
+        <w:rPr>
+          <w:rFonts w:asciiTheme="minorBidi" w:hAnsiTheme="minorBidi"/>
+          <w:sz w:val="28"/>
+          <w:szCs w:val="28"/>
+          <w:rtl/>
+        </w:rPr>
+        <w:tab/>
+      </w:r>
+      <w:r>
+        <w:rPr>
+          <w:rFonts w:asciiTheme="minorBidi" w:hAnsiTheme="minorBidi"/>
+          <w:sz w:val="28"/>
+          <w:szCs w:val="28"/>
+          <w:rtl/>
+        </w:rPr>
+        <w:tab/>
+      </w:r>
+      <w:r>
+        <w:rPr>
           <w:rFonts w:asciiTheme="minorBidi" w:hAnsiTheme="minorBidi" w:hint="cs"/>
           <w:sz w:val="28"/>
           <w:szCs w:val="28"/>
           <w:rtl/>
         </w:rPr>
-        <w:t xml:space="preserve">عنوان طالب التنفيذ </w:t>
+        <w:t xml:space="preserve">وكيله العدلي </w:t>
       </w:r>
       <w:r>
         <w:rPr>
@@ -1347,730 +1751,186 @@
           <w:szCs w:val="28"/>
           <w:rtl/>
         </w:rPr>
-        <w:t xml:space="preserve"> </w:t>
-      </w:r>
-      <w:r>
-        <w:rPr>
-          <w:rFonts w:asciiTheme="minorBidi" w:hAnsiTheme="minorBidi" w:hint="cs"/>
-          <w:sz w:val="28"/>
-          <w:szCs w:val="28"/>
-          <w:rtl/>
-        </w:rPr>
-        <w:t>_________________________ - ويحمل هوية رقم (_____________</w:t>
-      </w:r>
-      <w:r>
-        <w:rPr>
-          <w:rFonts w:asciiTheme="minorBidi" w:hAnsiTheme="minorBidi"/>
-          <w:sz w:val="28"/>
-          <w:szCs w:val="28"/>
-        </w:rPr>
-        <w:t>___</w:t>
-      </w:r>
-      <w:r>
-        <w:rPr>
-          <w:rFonts w:asciiTheme="minorBidi" w:hAnsiTheme="minorBidi" w:hint="cs"/>
-          <w:sz w:val="28"/>
-          <w:szCs w:val="28"/>
-          <w:rtl/>
-        </w:rPr>
-        <w:t>)</w:t>
+        <w:t xml:space="preserve"> ________________</w:t>
       </w:r>
     </w:p>
-    <w:p>
-      <w:pPr>
-        <w:bidi/>
-        <w:rPr>
-          <w:rFonts w:asciiTheme="minorBidi" w:hAnsiTheme="minorBidi"/>
-          <w:sz w:val="28"/>
-          <w:szCs w:val="28"/>
-          <w:rtl/>
-        </w:rPr>
-      </w:pPr>
-      <w:r>
-        <w:rPr>
-          <w:rFonts w:hint="cs"/>
-          <w:noProof/>
-          <w:sz w:val="24"/>
-          <w:szCs w:val="24"/>
-          <w:rtl/>
-          <w:lang w:val="ar-SA"/>
-        </w:rPr>
-        <mc:AlternateContent>
-          <mc:Choice Requires="wps">
-            <w:drawing>
-              <wp:anchor distT="0" distB="0" distL="114300" distR="114300" simplePos="0" relativeHeight="251694080" behindDoc="0" locked="0" layoutInCell="1" allowOverlap="1" wp14:anchorId="252A4204" wp14:editId="183973AD">
-                <wp:simplePos x="0" y="0"/>
-                <wp:positionH relativeFrom="column">
-                  <wp:posOffset>-69215</wp:posOffset>
-                </wp:positionH>
-                <wp:positionV relativeFrom="paragraph">
-                  <wp:posOffset>276225</wp:posOffset>
-                </wp:positionV>
-                <wp:extent cx="1384935" cy="293370"/>
-                <wp:effectExtent l="0" t="0" r="0" b="0"/>
-                <wp:wrapNone/>
-                <wp:docPr id="10" name="Rectangle 10"/>
-                <wp:cNvGraphicFramePr/>
-                <a:graphic xmlns:a="http://schemas.openxmlformats.org/drawingml/2006/main">
-                  <a:graphicData uri="http://schemas.microsoft.com/office/word/2010/wordprocessingShape">
-                    <wps:wsp>
-                      <wps:cNvSpPr/>
-                      <wps:spPr>
-                        <a:xfrm>
-                          <a:off x="0" y="0"/>
-                          <a:ext cx="1384935" cy="293370"/>
-                        </a:xfrm>
-                        <a:prstGeom prst="rect">
-                          <a:avLst/>
-                        </a:prstGeom>
-                        <a:noFill/>
-                        <a:ln>
-                          <a:noFill/>
-                        </a:ln>
-                      </wps:spPr>
-                      <wps:style>
-                        <a:lnRef idx="2">
-                          <a:schemeClr val="accent1">
-                            <a:shade val="50000"/>
-                          </a:schemeClr>
-                        </a:lnRef>
-                        <a:fillRef idx="1">
-                          <a:schemeClr val="accent1"/>
-                        </a:fillRef>
-                        <a:effectRef idx="0">
-                          <a:schemeClr val="accent1"/>
-                        </a:effectRef>
-                        <a:fontRef idx="minor">
-                          <a:schemeClr val="lt1"/>
-                        </a:fontRef>
-                      </wps:style>
-                      <wps:txbx>
-                        <w:txbxContent>
-                          <w:p>
-                            <w:pPr>
-                              <w:bidi/>
-                              <w:rPr>
-                                <w:color w:val="000000" w:themeColor="text1"/>
-                                <w14:shadow w14:blurRad="38100" w14:dist="19050" w14:dir="2700000" w14:sx="100000" w14:sy="100000" w14:kx="0" w14:ky="0" w14:algn="tl">
-                                  <w14:schemeClr w14:val="dk1">
-                                    <w14:alpha w14:val="60000"/>
-                                  </w14:schemeClr>
-                                </w14:shadow>
-                                <w14:textOutline w14:w="0" w14:cap="flat" w14:cmpd="sng" w14:algn="ctr">
-                                  <w14:noFill/>
-                                  <w14:prstDash w14:val="solid"/>
-                                  <w14:round/>
-                                </w14:textOutline>
-                              </w:rPr>
-                            </w:pPr>
-                            <w:r>
-                              <w:rPr>
-                                <w:color w:val="000000" w:themeColor="text1"/>
-                                <w14:shadow w14:blurRad="38100" w14:dist="19050" w14:dir="2700000" w14:sx="100000" w14:sy="100000" w14:kx="0" w14:ky="0" w14:algn="tl">
-                                  <w14:schemeClr w14:val="dk1">
-                                    <w14:alpha w14:val="60000"/>
-                                  </w14:schemeClr>
-                                </w14:shadow>
-                                <w14:textOutline w14:w="0" w14:cap="flat" w14:cmpd="sng" w14:algn="ctr">
-                                  <w14:noFill/>
-                                  <w14:prstDash w14:val="solid"/>
-                                  <w14:round/>
-                                </w14:textOutline>
-                              </w:rPr>
-                              <w:t>${</w:t>
-                            </w:r>
-                            <w:proofErr w:type="spellStart"/>
-                            <w:r>
-                              <w:rPr>
-                                <w:color w:val="000000" w:themeColor="text1"/>
-                                <w14:shadow w14:blurRad="38100" w14:dist="19050" w14:dir="2700000" w14:sx="100000" w14:sy="100000" w14:kx="0" w14:ky="0" w14:algn="tl">
-                                  <w14:schemeClr w14:val="dk1">
-                                    <w14:alpha w14:val="60000"/>
-                                  </w14:schemeClr>
-                                </w14:shadow>
-                                <w14:textOutline w14:w="0" w14:cap="flat" w14:cmpd="sng" w14:algn="ctr">
-                                  <w14:noFill/>
-                                  <w14:prstDash w14:val="solid"/>
-                                  <w14:round/>
-                                </w14:textOutline>
-                              </w:rPr>
-                              <w:t>execution_agent_against_it_ID_NO</w:t>
-                            </w:r>
-                            <w:proofErr w:type="spellEnd"/>
-                            <w:r>
-                              <w:rPr>
-                                <w:color w:val="000000" w:themeColor="text1"/>
-                                <w14:shadow w14:blurRad="38100" w14:dist="19050" w14:dir="2700000" w14:sx="100000" w14:sy="100000" w14:kx="0" w14:ky="0" w14:algn="tl">
-                                  <w14:schemeClr w14:val="dk1">
-                                    <w14:alpha w14:val="60000"/>
-                                  </w14:schemeClr>
-                                </w14:shadow>
-                                <w14:textOutline w14:w="0" w14:cap="flat" w14:cmpd="sng" w14:algn="ctr">
-                                  <w14:noFill/>
-                                  <w14:prstDash w14:val="solid"/>
-                                  <w14:round/>
-                                </w14:textOutline>
-                              </w:rPr>
-                              <w:t>}</w:t>
-                            </w:r>
-                          </w:p>
-                        </w:txbxContent>
-                      </wps:txbx>
-                      <wps:bodyPr rot="0" spcFirstLastPara="0" vertOverflow="overflow" horzOverflow="overflow" vert="horz" wrap="square" lIns="91440" tIns="45720" rIns="91440" bIns="45720" numCol="1" spcCol="0" rtlCol="0" fromWordArt="0" anchor="ctr" anchorCtr="0" forceAA="0" compatLnSpc="1">
-                        <a:prstTxWarp prst="textNoShape">
-                          <a:avLst/>
-                        </a:prstTxWarp>
-                        <a:noAutofit/>
-                      </wps:bodyPr>
-                    </wps:wsp>
-                  </a:graphicData>
-                </a:graphic>
-                <wp14:sizeRelH relativeFrom="margin">
-                  <wp14:pctWidth>0</wp14:pctWidth>
-                </wp14:sizeRelH>
-                <wp14:sizeRelV relativeFrom="margin">
-                  <wp14:pctHeight>0</wp14:pctHeight>
-                </wp14:sizeRelV>
-              </wp:anchor>
-            </w:drawing>
-          </mc:Choice>
-          <mc:Fallback>
-            <w:pict>
-              <v:rect w14:anchorId="252A4204" id="Rectangle 10" o:spid="_x0000_s1031" style="position:absolute;left:0;text-align:left;margin-left:-5.45pt;margin-top:21.75pt;width:109.05pt;height:23.1pt;z-index:251694080;visibility:visible;mso-wrap-style:square;mso-width-percent:0;mso-height-percent:0;mso-wrap-distance-left:9pt;mso-wrap-distance-top:0;mso-wrap-distance-right:9pt;mso-wrap-distance-bottom:0;mso-position-horizontal:absolute;mso-position-horizontal-relative:text;mso-position-vertical:absolute;mso-position-vertical-relative:text;mso-width-percent:0;mso-height-percent:0;mso-width-relative:margin;mso-height-relative:margin;v-text-anchor:middle" o:gfxdata="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" filled="f" stroked="f" strokeweight="1pt">
-                <v:textbox>
-                  <w:txbxContent>
-                    <w:p>
-                      <w:pPr>
-                        <w:bidi/>
-                        <w:rPr>
-                          <w:color w:val="000000" w:themeColor="text1"/>
-                          <w14:shadow w14:blurRad="38100" w14:dist="19050" w14:dir="2700000" w14:sx="100000" w14:sy="100000" w14:kx="0" w14:ky="0" w14:algn="tl">
-                            <w14:schemeClr w14:val="dk1">
-                              <w14:alpha w14:val="60000"/>
-                            </w14:schemeClr>
-                          </w14:shadow>
-                          <w14:textOutline w14:w="0" w14:cap="flat" w14:cmpd="sng" w14:algn="ctr">
-                            <w14:noFill/>
-                            <w14:prstDash w14:val="solid"/>
-                            <w14:round/>
-                          </w14:textOutline>
-                        </w:rPr>
-                      </w:pPr>
-                      <w:r>
-                        <w:rPr>
-                          <w:color w:val="000000" w:themeColor="text1"/>
-                          <w14:shadow w14:blurRad="38100" w14:dist="19050" w14:dir="2700000" w14:sx="100000" w14:sy="100000" w14:kx="0" w14:ky="0" w14:algn="tl">
-                            <w14:schemeClr w14:val="dk1">
-                              <w14:alpha w14:val="60000"/>
-                            </w14:schemeClr>
-                          </w14:shadow>
-                          <w14:textOutline w14:w="0" w14:cap="flat" w14:cmpd="sng" w14:algn="ctr">
-                            <w14:noFill/>
-                            <w14:prstDash w14:val="solid"/>
-                            <w14:round/>
-                          </w14:textOutline>
-                        </w:rPr>
-                        <w:t>${</w:t>
-                      </w:r>
-                      <w:proofErr w:type="spellStart"/>
-                      <w:r>
-                        <w:rPr>
-                          <w:color w:val="000000" w:themeColor="text1"/>
-                          <w14:shadow w14:blurRad="38100" w14:dist="19050" w14:dir="2700000" w14:sx="100000" w14:sy="100000" w14:kx="0" w14:ky="0" w14:algn="tl">
-                            <w14:schemeClr w14:val="dk1">
-                              <w14:alpha w14:val="60000"/>
-                            </w14:schemeClr>
-                          </w14:shadow>
-                          <w14:textOutline w14:w="0" w14:cap="flat" w14:cmpd="sng" w14:algn="ctr">
-                            <w14:noFill/>
-                            <w14:prstDash w14:val="solid"/>
-                            <w14:round/>
-                          </w14:textOutline>
-                        </w:rPr>
-                        <w:t>execution_agent_against_it_ID_NO</w:t>
-                      </w:r>
-                      <w:proofErr w:type="spellEnd"/>
-                      <w:r>
-                        <w:rPr>
-                          <w:color w:val="000000" w:themeColor="text1"/>
-                          <w14:shadow w14:blurRad="38100" w14:dist="19050" w14:dir="2700000" w14:sx="100000" w14:sy="100000" w14:kx="0" w14:ky="0" w14:algn="tl">
-                            <w14:schemeClr w14:val="dk1">
-                              <w14:alpha w14:val="60000"/>
-                            </w14:schemeClr>
-                          </w14:shadow>
-                          <w14:textOutline w14:w="0" w14:cap="flat" w14:cmpd="sng" w14:algn="ctr">
-                            <w14:noFill/>
-                            <w14:prstDash w14:val="solid"/>
-                            <w14:round/>
-                          </w14:textOutline>
-                        </w:rPr>
-                        <w:t>}</w:t>
-                      </w:r>
-                    </w:p>
-                  </w:txbxContent>
-                </v:textbox>
-              </v:rect>
-            </w:pict>
-          </mc:Fallback>
-        </mc:AlternateContent>
-      </w:r>
-      <w:r>
-        <w:rPr>
-          <w:rFonts w:hint="cs"/>
-          <w:noProof/>
-          <w:sz w:val="24"/>
-          <w:szCs w:val="24"/>
-          <w:rtl/>
-          <w:lang w:val="ar-SA"/>
-        </w:rPr>
-        <mc:AlternateContent>
-          <mc:Choice Requires="wps">
-            <w:drawing>
-              <wp:anchor distT="0" distB="0" distL="114300" distR="114300" simplePos="0" relativeHeight="251692032" behindDoc="0" locked="0" layoutInCell="1" allowOverlap="1" wp14:anchorId="4B847E0E" wp14:editId="496F07B3">
-                <wp:simplePos x="0" y="0"/>
-                <wp:positionH relativeFrom="column">
-                  <wp:posOffset>1887220</wp:posOffset>
-                </wp:positionH>
-                <wp:positionV relativeFrom="paragraph">
-                  <wp:posOffset>285115</wp:posOffset>
-                </wp:positionV>
-                <wp:extent cx="1415126" cy="293370"/>
-                <wp:effectExtent l="0" t="0" r="0" b="0"/>
-                <wp:wrapNone/>
-                <wp:docPr id="8" name="Rectangle 8"/>
-                <wp:cNvGraphicFramePr/>
-                <a:graphic xmlns:a="http://schemas.openxmlformats.org/drawingml/2006/main">
-                  <a:graphicData uri="http://schemas.microsoft.com/office/word/2010/wordprocessingShape">
-                    <wps:wsp>
-                      <wps:cNvSpPr/>
-                      <wps:spPr>
-                        <a:xfrm>
-                          <a:off x="0" y="0"/>
-                          <a:ext cx="1415126" cy="293370"/>
-                        </a:xfrm>
-                        <a:prstGeom prst="rect">
-                          <a:avLst/>
-                        </a:prstGeom>
-                        <a:noFill/>
-                        <a:ln>
-                          <a:noFill/>
-                        </a:ln>
-                      </wps:spPr>
-                      <wps:style>
-                        <a:lnRef idx="2">
-                          <a:schemeClr val="accent1">
-                            <a:shade val="50000"/>
-                          </a:schemeClr>
-                        </a:lnRef>
-                        <a:fillRef idx="1">
-                          <a:schemeClr val="accent1"/>
-                        </a:fillRef>
-                        <a:effectRef idx="0">
-                          <a:schemeClr val="accent1"/>
-                        </a:effectRef>
-                        <a:fontRef idx="minor">
-                          <a:schemeClr val="lt1"/>
-                        </a:fontRef>
-                      </wps:style>
-                      <wps:txbx>
-                        <w:txbxContent>
-                          <w:p>
-                            <w:pPr>
-                              <w:bidi/>
-                              <w:rPr>
-                                <w:color w:val="000000" w:themeColor="text1"/>
-                                <w14:shadow w14:blurRad="38100" w14:dist="19050" w14:dir="2700000" w14:sx="100000" w14:sy="100000" w14:kx="0" w14:ky="0" w14:algn="tl">
-                                  <w14:schemeClr w14:val="dk1">
-                                    <w14:alpha w14:val="60000"/>
-                                  </w14:schemeClr>
-                                </w14:shadow>
-                                <w14:textOutline w14:w="0" w14:cap="flat" w14:cmpd="sng" w14:algn="ctr">
-                                  <w14:noFill/>
-                                  <w14:prstDash w14:val="solid"/>
-                                  <w14:round/>
-                                </w14:textOutline>
-                              </w:rPr>
-                            </w:pPr>
-                            <w:r>
-                              <w:rPr>
-                                <w:color w:val="000000" w:themeColor="text1"/>
-                                <w14:shadow w14:blurRad="38100" w14:dist="19050" w14:dir="2700000" w14:sx="100000" w14:sy="100000" w14:kx="0" w14:ky="0" w14:algn="tl">
-                                  <w14:schemeClr w14:val="dk1">
-                                    <w14:alpha w14:val="60000"/>
-                                  </w14:schemeClr>
-                                </w14:shadow>
-                                <w14:textOutline w14:w="0" w14:cap="flat" w14:cmpd="sng" w14:algn="ctr">
-                                  <w14:noFill/>
-                                  <w14:prstDash w14:val="solid"/>
-                                  <w14:round/>
-                                </w14:textOutline>
-                              </w:rPr>
-                              <w:t>${</w:t>
-                            </w:r>
-                            <w:proofErr w:type="spellStart"/>
-                            <w:r>
-                              <w:rPr>
-                                <w:color w:val="000000" w:themeColor="text1"/>
-                                <w14:shadow w14:blurRad="38100" w14:dist="19050" w14:dir="2700000" w14:sx="100000" w14:sy="100000" w14:kx="0" w14:ky="0" w14:algn="tl">
-                                  <w14:schemeClr w14:val="dk1">
-                                    <w14:alpha w14:val="60000"/>
-                                  </w14:schemeClr>
-                                </w14:shadow>
-                                <w14:textOutline w14:w="0" w14:cap="flat" w14:cmpd="sng" w14:algn="ctr">
-                                  <w14:noFill/>
-                                  <w14:prstDash w14:val="solid"/>
-                                  <w14:round/>
-                                </w14:textOutline>
-                              </w:rPr>
-                              <w:t>execution_agent_against_it_address</w:t>
-                            </w:r>
-                            <w:proofErr w:type="spellEnd"/>
-                            <w:r>
-                              <w:rPr>
-                                <w:color w:val="000000" w:themeColor="text1"/>
-                                <w14:shadow w14:blurRad="38100" w14:dist="19050" w14:dir="2700000" w14:sx="100000" w14:sy="100000" w14:kx="0" w14:ky="0" w14:algn="tl">
-                                  <w14:schemeClr w14:val="dk1">
-                                    <w14:alpha w14:val="60000"/>
-                                  </w14:schemeClr>
-                                </w14:shadow>
-                                <w14:textOutline w14:w="0" w14:cap="flat" w14:cmpd="sng" w14:algn="ctr">
-                                  <w14:noFill/>
-                                  <w14:prstDash w14:val="solid"/>
-                                  <w14:round/>
-                                </w14:textOutline>
-                              </w:rPr>
-                              <w:t>}</w:t>
-                            </w:r>
-                          </w:p>
-                        </w:txbxContent>
-                      </wps:txbx>
-                      <wps:bodyPr rot="0" spcFirstLastPara="0" vertOverflow="overflow" horzOverflow="overflow" vert="horz" wrap="square" lIns="91440" tIns="45720" rIns="91440" bIns="45720" numCol="1" spcCol="0" rtlCol="0" fromWordArt="0" anchor="ctr" anchorCtr="0" forceAA="0" compatLnSpc="1">
-                        <a:prstTxWarp prst="textNoShape">
-                          <a:avLst/>
-                        </a:prstTxWarp>
-                        <a:noAutofit/>
-                      </wps:bodyPr>
-                    </wps:wsp>
-                  </a:graphicData>
-                </a:graphic>
-                <wp14:sizeRelH relativeFrom="margin">
-                  <wp14:pctWidth>0</wp14:pctWidth>
-                </wp14:sizeRelH>
-                <wp14:sizeRelV relativeFrom="margin">
-                  <wp14:pctHeight>0</wp14:pctHeight>
-                </wp14:sizeRelV>
-              </wp:anchor>
-            </w:drawing>
-          </mc:Choice>
-          <mc:Fallback>
-            <w:pict>
-              <v:rect w14:anchorId="4B847E0E" id="Rectangle 8" o:spid="_x0000_s1032" style="position:absolute;left:0;text-align:left;margin-left:148.6pt;margin-top:22.45pt;width:111.45pt;height:23.1pt;z-index:251692032;visibility:visible;mso-wrap-style:square;mso-width-percent:0;mso-height-percent:0;mso-wrap-distance-left:9pt;mso-wrap-distance-top:0;mso-wrap-distance-right:9pt;mso-wrap-distance-bottom:0;mso-position-horizontal:absolute;mso-position-horizontal-relative:text;mso-position-vertical:absolute;mso-position-vertical-relative:text;mso-width-percent:0;mso-height-percent:0;mso-width-relative:margin;mso-height-relative:margin;v-text-anchor:middle" o:gfxdata="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" filled="f" stroked="f" strokeweight="1pt">
-                <v:textbox>
-                  <w:txbxContent>
-                    <w:p>
-                      <w:pPr>
-                        <w:bidi/>
-                        <w:rPr>
-                          <w:color w:val="000000" w:themeColor="text1"/>
-                          <w14:shadow w14:blurRad="38100" w14:dist="19050" w14:dir="2700000" w14:sx="100000" w14:sy="100000" w14:kx="0" w14:ky="0" w14:algn="tl">
-                            <w14:schemeClr w14:val="dk1">
-                              <w14:alpha w14:val="60000"/>
-                            </w14:schemeClr>
-                          </w14:shadow>
-                          <w14:textOutline w14:w="0" w14:cap="flat" w14:cmpd="sng" w14:algn="ctr">
-                            <w14:noFill/>
-                            <w14:prstDash w14:val="solid"/>
-                            <w14:round/>
-                          </w14:textOutline>
-                        </w:rPr>
-                      </w:pPr>
-                      <w:r>
-                        <w:rPr>
-                          <w:color w:val="000000" w:themeColor="text1"/>
-                          <w14:shadow w14:blurRad="38100" w14:dist="19050" w14:dir="2700000" w14:sx="100000" w14:sy="100000" w14:kx="0" w14:ky="0" w14:algn="tl">
-                            <w14:schemeClr w14:val="dk1">
-                              <w14:alpha w14:val="60000"/>
-                            </w14:schemeClr>
-                          </w14:shadow>
-                          <w14:textOutline w14:w="0" w14:cap="flat" w14:cmpd="sng" w14:algn="ctr">
-                            <w14:noFill/>
-                            <w14:prstDash w14:val="solid"/>
-                            <w14:round/>
-                          </w14:textOutline>
-                        </w:rPr>
-                        <w:t>${</w:t>
-                      </w:r>
-                      <w:proofErr w:type="spellStart"/>
-                      <w:r>
-                        <w:rPr>
-                          <w:color w:val="000000" w:themeColor="text1"/>
-                          <w14:shadow w14:blurRad="38100" w14:dist="19050" w14:dir="2700000" w14:sx="100000" w14:sy="100000" w14:kx="0" w14:ky="0" w14:algn="tl">
-                            <w14:schemeClr w14:val="dk1">
-                              <w14:alpha w14:val="60000"/>
-                            </w14:schemeClr>
-                          </w14:shadow>
-                          <w14:textOutline w14:w="0" w14:cap="flat" w14:cmpd="sng" w14:algn="ctr">
-                            <w14:noFill/>
-                            <w14:prstDash w14:val="solid"/>
-                            <w14:round/>
-                          </w14:textOutline>
-                        </w:rPr>
-                        <w:t>execution_agent_against_it_address</w:t>
-                      </w:r>
-                      <w:proofErr w:type="spellEnd"/>
-                      <w:r>
-                        <w:rPr>
-                          <w:color w:val="000000" w:themeColor="text1"/>
-                          <w14:shadow w14:blurRad="38100" w14:dist="19050" w14:dir="2700000" w14:sx="100000" w14:sy="100000" w14:kx="0" w14:ky="0" w14:algn="tl">
-                            <w14:schemeClr w14:val="dk1">
-                              <w14:alpha w14:val="60000"/>
-                            </w14:schemeClr>
-                          </w14:shadow>
-                          <w14:textOutline w14:w="0" w14:cap="flat" w14:cmpd="sng" w14:algn="ctr">
-                            <w14:noFill/>
-                            <w14:prstDash w14:val="solid"/>
-                            <w14:round/>
-                          </w14:textOutline>
-                        </w:rPr>
-                        <w:t>}</w:t>
-                      </w:r>
-                    </w:p>
-                  </w:txbxContent>
-                </v:textbox>
-              </v:rect>
-            </w:pict>
-          </mc:Fallback>
-        </mc:AlternateContent>
-      </w:r>
-      <w:r>
-        <w:rPr>
-          <w:rFonts w:hint="cs"/>
-          <w:noProof/>
-          <w:sz w:val="24"/>
-          <w:szCs w:val="24"/>
-          <w:rtl/>
-          <w:lang w:val="ar-SA"/>
-        </w:rPr>
-        <mc:AlternateContent>
-          <mc:Choice Requires="wps">
-            <w:drawing>
-              <wp:anchor distT="0" distB="0" distL="114300" distR="114300" simplePos="0" relativeHeight="251689984" behindDoc="0" locked="0" layoutInCell="1" allowOverlap="1" wp14:anchorId="13AB7A51" wp14:editId="564849A4">
-                <wp:simplePos x="0" y="0"/>
-                <wp:positionH relativeFrom="column">
-                  <wp:posOffset>3702050</wp:posOffset>
-                </wp:positionH>
-                <wp:positionV relativeFrom="paragraph">
-                  <wp:posOffset>285115</wp:posOffset>
-                </wp:positionV>
-                <wp:extent cx="1589348" cy="293370"/>
-                <wp:effectExtent l="0" t="0" r="0" b="0"/>
-                <wp:wrapNone/>
-                <wp:docPr id="7" name="Rectangle 7"/>
-                <wp:cNvGraphicFramePr/>
-                <a:graphic xmlns:a="http://schemas.openxmlformats.org/drawingml/2006/main">
-                  <a:graphicData uri="http://schemas.microsoft.com/office/word/2010/wordprocessingShape">
-                    <wps:wsp>
-                      <wps:cNvSpPr/>
-                      <wps:spPr>
-                        <a:xfrm>
-                          <a:off x="0" y="0"/>
-                          <a:ext cx="1589348" cy="293370"/>
-                        </a:xfrm>
-                        <a:prstGeom prst="rect">
-                          <a:avLst/>
-                        </a:prstGeom>
-                        <a:noFill/>
-                        <a:ln>
-                          <a:noFill/>
-                        </a:ln>
-                      </wps:spPr>
-                      <wps:style>
-                        <a:lnRef idx="2">
-                          <a:schemeClr val="accent1">
-                            <a:shade val="50000"/>
-                          </a:schemeClr>
-                        </a:lnRef>
-                        <a:fillRef idx="1">
-                          <a:schemeClr val="accent1"/>
-                        </a:fillRef>
-                        <a:effectRef idx="0">
-                          <a:schemeClr val="accent1"/>
-                        </a:effectRef>
-                        <a:fontRef idx="minor">
-                          <a:schemeClr val="lt1"/>
-                        </a:fontRef>
-                      </wps:style>
-                      <wps:txbx>
-                        <w:txbxContent>
-                          <w:p>
-                            <w:pPr>
-                              <w:bidi/>
-                              <w:rPr>
-                                <w:color w:val="000000" w:themeColor="text1"/>
-                                <w14:shadow w14:blurRad="38100" w14:dist="19050" w14:dir="2700000" w14:sx="100000" w14:sy="100000" w14:kx="0" w14:ky="0" w14:algn="tl">
-                                  <w14:schemeClr w14:val="dk1">
-                                    <w14:alpha w14:val="60000"/>
-                                  </w14:schemeClr>
-                                </w14:shadow>
-                                <w14:textOutline w14:w="0" w14:cap="flat" w14:cmpd="sng" w14:algn="ctr">
-                                  <w14:noFill/>
-                                  <w14:prstDash w14:val="solid"/>
-                                  <w14:round/>
-                                </w14:textOutline>
-                              </w:rPr>
-                            </w:pPr>
-                            <w:r>
-                              <w:rPr>
-                                <w:color w:val="000000" w:themeColor="text1"/>
-                                <w14:shadow w14:blurRad="38100" w14:dist="19050" w14:dir="2700000" w14:sx="100000" w14:sy="100000" w14:kx="0" w14:ky="0" w14:algn="tl">
-                                  <w14:schemeClr w14:val="dk1">
-                                    <w14:alpha w14:val="60000"/>
-                                  </w14:schemeClr>
-                                </w14:shadow>
-                                <w14:textOutline w14:w="0" w14:cap="flat" w14:cmpd="sng" w14:algn="ctr">
-                                  <w14:noFill/>
-                                  <w14:prstDash w14:val="solid"/>
-                                  <w14:round/>
-                                </w14:textOutline>
-                              </w:rPr>
-                              <w:t>${</w:t>
-                            </w:r>
-                            <w:proofErr w:type="spellStart"/>
-                            <w:r>
-                              <w:rPr>
-                                <w:color w:val="000000" w:themeColor="text1"/>
-                                <w14:shadow w14:blurRad="38100" w14:dist="19050" w14:dir="2700000" w14:sx="100000" w14:sy="100000" w14:kx="0" w14:ky="0" w14:algn="tl">
-                                  <w14:schemeClr w14:val="dk1">
-                                    <w14:alpha w14:val="60000"/>
-                                  </w14:schemeClr>
-                                </w14:shadow>
-                                <w14:textOutline w14:w="0" w14:cap="flat" w14:cmpd="sng" w14:algn="ctr">
-                                  <w14:noFill/>
-                                  <w14:prstDash w14:val="solid"/>
-                                  <w14:round/>
-                                </w14:textOutline>
-                              </w:rPr>
-                              <w:t>execution_agent_against_it_name</w:t>
-                            </w:r>
-                            <w:proofErr w:type="spellEnd"/>
-                            <w:r>
-                              <w:rPr>
-                                <w:color w:val="000000" w:themeColor="text1"/>
-                                <w14:shadow w14:blurRad="38100" w14:dist="19050" w14:dir="2700000" w14:sx="100000" w14:sy="100000" w14:kx="0" w14:ky="0" w14:algn="tl">
-                                  <w14:schemeClr w14:val="dk1">
-                                    <w14:alpha w14:val="60000"/>
-                                  </w14:schemeClr>
-                                </w14:shadow>
-                                <w14:textOutline w14:w="0" w14:cap="flat" w14:cmpd="sng" w14:algn="ctr">
-                                  <w14:noFill/>
-                                  <w14:prstDash w14:val="solid"/>
-                                  <w14:round/>
-                                </w14:textOutline>
-                              </w:rPr>
-                              <w:t>}</w:t>
-                            </w:r>
-                          </w:p>
-                        </w:txbxContent>
-                      </wps:txbx>
-                      <wps:bodyPr rot="0" spcFirstLastPara="0" vertOverflow="overflow" horzOverflow="overflow" vert="horz" wrap="square" lIns="91440" tIns="45720" rIns="91440" bIns="45720" numCol="1" spcCol="0" rtlCol="0" fromWordArt="0" anchor="ctr" anchorCtr="0" forceAA="0" compatLnSpc="1">
-                        <a:prstTxWarp prst="textNoShape">
-                          <a:avLst/>
-                        </a:prstTxWarp>
-                        <a:noAutofit/>
-                      </wps:bodyPr>
-                    </wps:wsp>
-                  </a:graphicData>
-                </a:graphic>
-                <wp14:sizeRelH relativeFrom="margin">
-                  <wp14:pctWidth>0</wp14:pctWidth>
-                </wp14:sizeRelH>
-                <wp14:sizeRelV relativeFrom="margin">
-                  <wp14:pctHeight>0</wp14:pctHeight>
-                </wp14:sizeRelV>
-              </wp:anchor>
-            </w:drawing>
-          </mc:Choice>
-          <mc:Fallback>
-            <w:pict>
-              <v:rect w14:anchorId="13AB7A51" id="Rectangle 7" o:spid="_x0000_s1033" style="position:absolute;left:0;text-align:left;margin-left:291.5pt;margin-top:22.45pt;width:125.15pt;height:23.1pt;z-index:251689984;visibility:visible;mso-wrap-style:square;mso-width-percent:0;mso-height-percent:0;mso-wrap-distance-left:9pt;mso-wrap-distance-top:0;mso-wrap-distance-right:9pt;mso-wrap-distance-bottom:0;mso-position-horizontal:absolute;mso-position-horizontal-relative:text;mso-position-vertical:absolute;mso-position-vertical-relative:text;mso-width-percent:0;mso-height-percent:0;mso-width-relative:margin;mso-height-relative:margin;v-text-anchor:middle" o:gfxdata="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" filled="f" stroked="f" strokeweight="1pt">
-                <v:textbox>
-                  <w:txbxContent>
-                    <w:p>
-                      <w:pPr>
-                        <w:bidi/>
-                        <w:rPr>
-                          <w:color w:val="000000" w:themeColor="text1"/>
-                          <w14:shadow w14:blurRad="38100" w14:dist="19050" w14:dir="2700000" w14:sx="100000" w14:sy="100000" w14:kx="0" w14:ky="0" w14:algn="tl">
-                            <w14:schemeClr w14:val="dk1">
-                              <w14:alpha w14:val="60000"/>
-                            </w14:schemeClr>
-                          </w14:shadow>
-                          <w14:textOutline w14:w="0" w14:cap="flat" w14:cmpd="sng" w14:algn="ctr">
-                            <w14:noFill/>
-                            <w14:prstDash w14:val="solid"/>
-                            <w14:round/>
-                          </w14:textOutline>
-                        </w:rPr>
-                      </w:pPr>
-                      <w:r>
-                        <w:rPr>
-                          <w:color w:val="000000" w:themeColor="text1"/>
-                          <w14:shadow w14:blurRad="38100" w14:dist="19050" w14:dir="2700000" w14:sx="100000" w14:sy="100000" w14:kx="0" w14:ky="0" w14:algn="tl">
-                            <w14:schemeClr w14:val="dk1">
-                              <w14:alpha w14:val="60000"/>
-                            </w14:schemeClr>
-                          </w14:shadow>
-                          <w14:textOutline w14:w="0" w14:cap="flat" w14:cmpd="sng" w14:algn="ctr">
-                            <w14:noFill/>
-                            <w14:prstDash w14:val="solid"/>
-                            <w14:round/>
-                          </w14:textOutline>
-                        </w:rPr>
-                        <w:t>${</w:t>
-                      </w:r>
-                      <w:proofErr w:type="spellStart"/>
-                      <w:r>
-                        <w:rPr>
-                          <w:color w:val="000000" w:themeColor="text1"/>
-                          <w14:shadow w14:blurRad="38100" w14:dist="19050" w14:dir="2700000" w14:sx="100000" w14:sy="100000" w14:kx="0" w14:ky="0" w14:algn="tl">
-                            <w14:schemeClr w14:val="dk1">
-                              <w14:alpha w14:val="60000"/>
-                            </w14:schemeClr>
-                          </w14:shadow>
-                          <w14:textOutline w14:w="0" w14:cap="flat" w14:cmpd="sng" w14:algn="ctr">
-                            <w14:noFill/>
-                            <w14:prstDash w14:val="solid"/>
-                            <w14:round/>
-                          </w14:textOutline>
-                        </w:rPr>
-                        <w:t>execution_agent_against_it_name</w:t>
-                      </w:r>
-                      <w:proofErr w:type="spellEnd"/>
-                      <w:r>
-                        <w:rPr>
-                          <w:color w:val="000000" w:themeColor="text1"/>
-                          <w14:shadow w14:blurRad="38100" w14:dist="19050" w14:dir="2700000" w14:sx="100000" w14:sy="100000" w14:kx="0" w14:ky="0" w14:algn="tl">
-                            <w14:schemeClr w14:val="dk1">
-                              <w14:alpha w14:val="60000"/>
-                            </w14:schemeClr>
-                          </w14:shadow>
-                          <w14:textOutline w14:w="0" w14:cap="flat" w14:cmpd="sng" w14:algn="ctr">
-                            <w14:noFill/>
-                            <w14:prstDash w14:val="solid"/>
-                            <w14:round/>
-                          </w14:textOutline>
-                        </w:rPr>
-                        <w:t>}</w:t>
-                      </w:r>
-                    </w:p>
-                  </w:txbxContent>
-                </v:textbox>
-              </v:rect>
-            </w:pict>
-          </mc:Fallback>
-        </mc:AlternateContent>
-      </w:r>
-    </w:p>
+    <w:tbl>
+      <w:tblPr>
+        <w:tblStyle w:val="TableGrid"/>
+        <w:tblpPr w:leftFromText="180" w:rightFromText="180" w:vertAnchor="text" w:horzAnchor="margin" w:tblpY="94"/>
+        <w:bidiVisual/>
+        <w:tblW w:w="0" w:type="auto"/>
+        <w:tblBorders>
+          <w:top w:val="none" w:sz="0" w:space="0" w:color="auto"/>
+          <w:left w:val="none" w:sz="0" w:space="0" w:color="auto"/>
+          <w:bottom w:val="none" w:sz="0" w:space="0" w:color="auto"/>
+          <w:right w:val="none" w:sz="0" w:space="0" w:color="auto"/>
+          <w:insideH w:val="none" w:sz="0" w:space="0" w:color="auto"/>
+          <w:insideV w:val="none" w:sz="0" w:space="0" w:color="auto"/>
+        </w:tblBorders>
+        <w:tblLook w:val="04A0" w:firstRow="1" w:lastRow="0" w:firstColumn="1" w:lastColumn="0" w:noHBand="0" w:noVBand="1"/>
+      </w:tblPr>
+      <w:tblGrid>
+        <w:gridCol w:w="360"/>
+        <w:gridCol w:w="2880"/>
+        <w:gridCol w:w="2696"/>
+        <w:gridCol w:w="2336"/>
+      </w:tblGrid>
+      <w:tr>
+        <w:trPr>
+          <w:trHeight w:val="360"/>
+        </w:trPr>
+        <w:tc>
+          <w:tcPr>
+            <w:tcW w:w="360" w:type="dxa"/>
+          </w:tcPr>
+          <w:p>
+            <w:pPr>
+              <w:pStyle w:val="ListParagraph"/>
+              <w:numPr>
+                <w:ilvl w:val="0"/>
+                <w:numId w:val="1"/>
+              </w:numPr>
+              <w:bidi/>
+              <w:rPr>
+                <w:rFonts w:asciiTheme="minorBidi" w:hAnsiTheme="minorBidi"/>
+                <w:sz w:val="20"/>
+                <w:szCs w:val="20"/>
+              </w:rPr>
+            </w:pPr>
+          </w:p>
+        </w:tc>
+        <w:tc>
+          <w:tcPr>
+            <w:tcW w:w="2880" w:type="dxa"/>
+          </w:tcPr>
+          <w:p>
+            <w:pPr>
+              <w:bidi/>
+              <w:rPr>
+                <w:rFonts w:asciiTheme="minorBidi" w:hAnsiTheme="minorBidi"/>
+                <w:sz w:val="20"/>
+                <w:szCs w:val="20"/>
+              </w:rPr>
+            </w:pPr>
+            <w:r>
+              <w:rPr>
+                <w:rFonts w:asciiTheme="minorBidi" w:hAnsiTheme="minorBidi"/>
+                <w:sz w:val="20"/>
+                <w:szCs w:val="20"/>
+              </w:rPr>
+              <w:t>${</w:t>
+            </w:r>
+            <w:proofErr w:type="spellStart"/>
+            <w:r>
+              <w:rPr>
+                <w:rFonts w:asciiTheme="minorBidi" w:hAnsiTheme="minorBidi"/>
+                <w:sz w:val="20"/>
+                <w:szCs w:val="20"/>
+              </w:rPr>
+              <w:t>full_name</w:t>
+            </w:r>
+            <w:proofErr w:type="spellEnd"/>
+            <w:r>
+              <w:rPr>
+                <w:rFonts w:asciiTheme="minorBidi" w:hAnsiTheme="minorBidi"/>
+                <w:sz w:val="20"/>
+                <w:szCs w:val="20"/>
+              </w:rPr>
+              <w:t>}</w:t>
+            </w:r>
+          </w:p>
+        </w:tc>
+        <w:tc>
+          <w:tcPr>
+            <w:tcW w:w="2696" w:type="dxa"/>
+          </w:tcPr>
+          <w:p>
+            <w:pPr>
+              <w:bidi/>
+              <w:rPr>
+                <w:rFonts w:asciiTheme="minorBidi" w:hAnsiTheme="minorBidi"/>
+                <w:sz w:val="20"/>
+                <w:szCs w:val="20"/>
+                <w:rtl/>
+              </w:rPr>
+            </w:pPr>
+            <w:r>
+              <w:rPr>
+                <w:rFonts w:asciiTheme="minorBidi" w:hAnsiTheme="minorBidi" w:hint="cs"/>
+                <w:b/>
+                <w:bCs/>
+                <w:sz w:val="20"/>
+                <w:szCs w:val="20"/>
+                <w:rtl/>
+              </w:rPr>
+              <w:t>عنوانه :</w:t>
+            </w:r>
+            <w:r>
+              <w:rPr>
+                <w:rFonts w:asciiTheme="minorBidi" w:hAnsiTheme="minorBidi" w:hint="cs"/>
+                <w:sz w:val="20"/>
+                <w:szCs w:val="20"/>
+                <w:rtl/>
+              </w:rPr>
+              <w:t xml:space="preserve"> </w:t>
+            </w:r>
+            <w:r>
+              <w:rPr>
+                <w:rFonts w:asciiTheme="minorBidi" w:hAnsiTheme="minorBidi"/>
+                <w:sz w:val="20"/>
+                <w:szCs w:val="20"/>
+              </w:rPr>
+              <w:t>${address}</w:t>
+            </w:r>
+          </w:p>
+        </w:tc>
+        <w:tc>
+          <w:tcPr>
+            <w:tcW w:w="2336" w:type="dxa"/>
+          </w:tcPr>
+          <w:p>
+            <w:pPr>
+              <w:bidi/>
+              <w:rPr>
+                <w:rFonts w:asciiTheme="minorBidi" w:hAnsiTheme="minorBidi"/>
+                <w:sz w:val="20"/>
+                <w:szCs w:val="20"/>
+                <w:rtl/>
+              </w:rPr>
+            </w:pPr>
+            <w:r>
+              <w:rPr>
+                <w:rFonts w:asciiTheme="minorBidi" w:hAnsiTheme="minorBidi" w:hint="cs"/>
+                <w:b/>
+                <w:bCs/>
+                <w:sz w:val="20"/>
+                <w:szCs w:val="20"/>
+                <w:rtl/>
+              </w:rPr>
+              <w:t>رقم الهوية :</w:t>
+            </w:r>
+            <w:r>
+              <w:rPr>
+                <w:rFonts w:asciiTheme="minorBidi" w:hAnsiTheme="minorBidi" w:hint="cs"/>
+                <w:sz w:val="20"/>
+                <w:szCs w:val="20"/>
+                <w:rtl/>
+              </w:rPr>
+              <w:t xml:space="preserve"> </w:t>
+            </w:r>
+            <w:r>
+              <w:rPr>
+                <w:rFonts w:asciiTheme="minorBidi" w:hAnsiTheme="minorBidi"/>
+                <w:sz w:val="20"/>
+                <w:szCs w:val="20"/>
+              </w:rPr>
+              <w:t>${ID_NO}</w:t>
+            </w:r>
+          </w:p>
+        </w:tc>
+      </w:tr>
+    </w:tbl>
     <w:p>
       <w:pPr>
         <w:bidi/>
@@ -2116,77 +1976,7 @@
           <w:szCs w:val="28"/>
           <w:rtl/>
         </w:rPr>
-        <w:t xml:space="preserve"> 1- _______________</w:t>
-      </w:r>
-      <w:r>
-        <w:rPr>
-          <w:rFonts w:asciiTheme="minorBidi" w:hAnsiTheme="minorBidi"/>
-          <w:sz w:val="28"/>
-          <w:szCs w:val="28"/>
-          <w:rtl/>
-        </w:rPr>
-        <w:tab/>
-      </w:r>
-      <w:r>
-        <w:rPr>
-          <w:rFonts w:asciiTheme="minorBidi" w:hAnsiTheme="minorBidi" w:hint="cs"/>
-          <w:sz w:val="28"/>
-          <w:szCs w:val="28"/>
-          <w:rtl/>
-        </w:rPr>
-        <w:t xml:space="preserve">عنوانه </w:t>
-      </w:r>
-      <w:r>
-        <w:rPr>
-          <w:rFonts w:asciiTheme="minorBidi" w:hAnsiTheme="minorBidi"/>
-          <w:sz w:val="28"/>
-          <w:szCs w:val="28"/>
-        </w:rPr>
-        <w:t>:</w:t>
-      </w:r>
-      <w:r>
-        <w:rPr>
-          <w:rFonts w:asciiTheme="minorBidi" w:hAnsiTheme="minorBidi" w:hint="cs"/>
-          <w:sz w:val="28"/>
-          <w:szCs w:val="28"/>
-          <w:rtl/>
-        </w:rPr>
-        <w:t>____________</w:t>
-      </w:r>
-      <w:r>
-        <w:rPr>
-          <w:rFonts w:asciiTheme="minorBidi" w:hAnsiTheme="minorBidi"/>
-          <w:sz w:val="28"/>
-          <w:szCs w:val="28"/>
-          <w:rtl/>
-        </w:rPr>
-        <w:tab/>
-      </w:r>
-      <w:r>
-        <w:rPr>
-          <w:rFonts w:asciiTheme="minorBidi" w:hAnsiTheme="minorBidi" w:hint="cs"/>
-          <w:sz w:val="28"/>
-          <w:szCs w:val="28"/>
-          <w:rtl/>
-        </w:rPr>
-        <w:t>رقم الهوية</w:t>
-      </w:r>
-      <w:r>
-        <w:rPr>
-          <w:rFonts w:asciiTheme="minorBidi" w:hAnsiTheme="minorBidi"/>
-          <w:sz w:val="28"/>
-          <w:szCs w:val="28"/>
-        </w:rPr>
-        <w:t>:</w:t>
-      </w:r>
-      <w:r>
-        <w:rPr>
-          <w:rFonts w:asciiTheme="minorBidi" w:hAnsiTheme="minorBidi" w:hint="cs"/>
-          <w:sz w:val="28"/>
-          <w:szCs w:val="28"/>
-          <w:rtl/>
-        </w:rPr>
-        <w:t xml:space="preserve"> _________</w:t>
+        <w:t xml:space="preserve"> </w:t>
       </w:r>
     </w:p>
     <w:p>
@@ -2231,25 +2021,19 @@
           <w:rFonts w:asciiTheme="minorBidi" w:hAnsiTheme="minorBidi"/>
           <w:sz w:val="24"/>
           <w:szCs w:val="24"/>
-          <w:rtl/>
         </w:rPr>
       </w:pPr>
       <w:r>
         <w:rPr>
-          <w:rFonts w:asciiTheme="minorBidi" w:hAnsiTheme="minorBidi" w:hint="cs"/>
           <w:noProof/>
-          <w:sz w:val="24"/>
-          <w:szCs w:val="24"/>
-          <w:rtl/>
-          <w:lang w:val="ar-SA"/>
         </w:rPr>
         <mc:AlternateContent>
           <mc:Choice Requires="wps">
             <w:drawing>
-              <wp:anchor distT="0" distB="0" distL="114300" distR="114300" simplePos="0" relativeHeight="251665408" behindDoc="0" locked="0" layoutInCell="1" allowOverlap="1" wp14:anchorId="255B703C" wp14:editId="4BD6938F">
+              <wp:anchor distT="0" distB="0" distL="114300" distR="114300" simplePos="0" relativeHeight="251706368" behindDoc="0" locked="0" layoutInCell="1" allowOverlap="1" wp14:anchorId="654B30D5" wp14:editId="54F6CC78">
                 <wp:simplePos x="0" y="0"/>
                 <wp:positionH relativeFrom="column">
-                  <wp:posOffset>3421697</wp:posOffset>
+                  <wp:posOffset>229235</wp:posOffset>
                 </wp:positionH>
                 <wp:positionV relativeFrom="paragraph">
                   <wp:posOffset>11430</wp:posOffset>
@@ -2257,7 +2041,7 @@
                 <wp:extent cx="142240" cy="152400"/>
                 <wp:effectExtent l="0" t="0" r="10160" b="19050"/>
                 <wp:wrapNone/>
-                <wp:docPr id="12" name="Rectangle 12"/>
+                <wp:docPr id="28" name="Rectangle 28"/>
                 <wp:cNvGraphicFramePr/>
                 <a:graphic xmlns:a="http://schemas.openxmlformats.org/drawingml/2006/main">
                   <a:graphicData uri="http://schemas.microsoft.com/office/word/2010/wordprocessingShape">
@@ -2292,7 +2076,7 @@
                           <a:schemeClr val="dk1"/>
                         </a:fontRef>
                       </wps:style>
-                      <wps:bodyPr rot="0" spcFirstLastPara="0" vertOverflow="overflow" horzOverflow="overflow" vert="horz" wrap="square" lIns="91440" tIns="45720" rIns="91440" bIns="45720" numCol="1" spcCol="0" rtlCol="0" fromWordArt="0" anchor="ctr" anchorCtr="0" forceAA="0" compatLnSpc="1">
+                      <wps:bodyPr rot="0" spcFirstLastPara="0" vertOverflow="clip" horzOverflow="clip" vert="horz" wrap="square" lIns="91440" tIns="45720" rIns="91440" bIns="45720" numCol="1" spcCol="0" rtlCol="0" fromWordArt="0" anchor="ctr" anchorCtr="0" forceAA="0" compatLnSpc="1">
                         <a:prstTxWarp prst="textNoShape">
                           <a:avLst/>
                         </a:prstTxWarp>
@@ -2304,40 +2088,38 @@
                 <wp14:sizeRelH relativeFrom="margin">
                   <wp14:pctWidth>0</wp14:pctWidth>
                 </wp14:sizeRelH>
+                <wp14:sizeRelV relativeFrom="page">
+                  <wp14:pctHeight>0</wp14:pctHeight>
+                </wp14:sizeRelV>
               </wp:anchor>
             </w:drawing>
           </mc:Choice>
           <mc:Fallback>
             <w:pict>
-              <v:rect w14:anchorId="1C8F9036" id="Rectangle 12" o:spid="_x0000_s1026" style="position:absolute;margin-left:269.4pt;margin-top:.9pt;width:11.2pt;height:12pt;z-index:251665408;visibility:visible;mso-wrap-style:square;mso-width-percent:0;mso-wrap-distance-left:9pt;mso-wrap-distance-top:0;mso-wrap-distance-right:9pt;mso-wrap-distance-bottom:0;mso-position-horizontal:absolute;mso-position-horizontal-relative:text;mso-position-vertical:absolute;mso-position-vertical-relative:text;mso-width-percent:0;mso-width-relative:margin;v-text-anchor:middle" o:gfxdata="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" filled="f" strokecolor="black [3213]" strokeweight="1pt"/>
+              <v:rect w14:anchorId="00F4C6B4" id="Rectangle 28" o:spid="_x0000_s1026" style="position:absolute;margin-left:18.05pt;margin-top:.9pt;width:11.2pt;height:12pt;z-index:251706368;visibility:visible;mso-wrap-style:square;mso-width-percent:0;mso-height-percent:0;mso-wrap-distance-left:9pt;mso-wrap-distance-top:0;mso-wrap-distance-right:9pt;mso-wrap-distance-bottom:0;mso-position-horizontal:absolute;mso-position-horizontal-relative:text;mso-position-vertical:absolute;mso-position-vertical-relative:text;mso-width-percent:0;mso-height-percent:0;mso-width-relative:margin;mso-height-relative:page;v-text-anchor:middle" o:gfxdata="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" filled="f" strokecolor="black [3213]" strokeweight="1pt"/>
             </w:pict>
           </mc:Fallback>
         </mc:AlternateContent>
       </w:r>
       <w:r>
         <w:rPr>
-          <w:rFonts w:asciiTheme="minorBidi" w:hAnsiTheme="minorBidi" w:hint="cs"/>
           <w:noProof/>
-          <w:sz w:val="24"/>
-          <w:szCs w:val="24"/>
-          <w:rtl/>
-          <w:lang w:val="ar-SA"/>
         </w:rPr>
         <mc:AlternateContent>
           <mc:Choice Requires="wps">
             <w:drawing>
-              <wp:anchor distT="0" distB="0" distL="114300" distR="114300" simplePos="0" relativeHeight="251671552" behindDoc="0" locked="0" layoutInCell="1" allowOverlap="1" wp14:anchorId="0D871C32" wp14:editId="68554534">
+              <wp:anchor distT="0" distB="0" distL="114300" distR="114300" simplePos="0" relativeHeight="251705344" behindDoc="0" locked="0" layoutInCell="1" allowOverlap="1" wp14:anchorId="109D3752" wp14:editId="5C7E5AA3">
                 <wp:simplePos x="0" y="0"/>
                 <wp:positionH relativeFrom="column">
-                  <wp:posOffset>676275</wp:posOffset>
+                  <wp:posOffset>1129030</wp:posOffset>
                 </wp:positionH>
                 <wp:positionV relativeFrom="paragraph">
                   <wp:posOffset>11430</wp:posOffset>
                 </wp:positionV>
-                <wp:extent cx="142538" cy="152400"/>
+                <wp:extent cx="142240" cy="152400"/>
                 <wp:effectExtent l="0" t="0" r="10160" b="19050"/>
                 <wp:wrapNone/>
-                <wp:docPr id="15" name="Rectangle 15"/>
+                <wp:docPr id="27" name="Rectangle 27"/>
                 <wp:cNvGraphicFramePr/>
                 <a:graphic xmlns:a="http://schemas.openxmlformats.org/drawingml/2006/main">
                   <a:graphicData uri="http://schemas.microsoft.com/office/word/2010/wordprocessingShape">
@@ -2346,7 +2128,7 @@
                       <wps:spPr>
                         <a:xfrm>
                           <a:off x="0" y="0"/>
-                          <a:ext cx="142538" cy="152400"/>
+                          <a:ext cx="142240" cy="152400"/>
                         </a:xfrm>
                         <a:prstGeom prst="rect">
                           <a:avLst/>
@@ -2372,7 +2154,7 @@
                           <a:schemeClr val="dk1"/>
                         </a:fontRef>
                       </wps:style>
-                      <wps:bodyPr rot="0" spcFirstLastPara="0" vertOverflow="overflow" horzOverflow="overflow" vert="horz" wrap="square" lIns="91440" tIns="45720" rIns="91440" bIns="45720" numCol="1" spcCol="0" rtlCol="0" fromWordArt="0" anchor="ctr" anchorCtr="0" forceAA="0" compatLnSpc="1">
+                      <wps:bodyPr rot="0" spcFirstLastPara="0" vertOverflow="clip" horzOverflow="clip" vert="horz" wrap="square" lIns="91440" tIns="45720" rIns="91440" bIns="45720" numCol="1" spcCol="0" rtlCol="0" fromWordArt="0" anchor="ctr" anchorCtr="0" forceAA="0" compatLnSpc="1">
                         <a:prstTxWarp prst="textNoShape">
                           <a:avLst/>
                         </a:prstTxWarp>
@@ -2384,40 +2166,38 @@
                 <wp14:sizeRelH relativeFrom="margin">
                   <wp14:pctWidth>0</wp14:pctWidth>
                 </wp14:sizeRelH>
+                <wp14:sizeRelV relativeFrom="page">
+                  <wp14:pctHeight>0</wp14:pctHeight>
+                </wp14:sizeRelV>
               </wp:anchor>
             </w:drawing>
           </mc:Choice>
           <mc:Fallback>
             <w:pict>
-              <v:rect w14:anchorId="341A18F5" id="Rectangle 15" o:spid="_x0000_s1026" style="position:absolute;margin-left:53.25pt;margin-top:.9pt;width:11.2pt;height:12pt;z-index:251671552;visibility:visible;mso-wrap-style:square;mso-width-percent:0;mso-wrap-distance-left:9pt;mso-wrap-distance-top:0;mso-wrap-distance-right:9pt;mso-wrap-distance-bottom:0;mso-position-horizontal:absolute;mso-position-horizontal-relative:text;mso-position-vertical:absolute;mso-position-vertical-relative:text;mso-width-percent:0;mso-width-relative:margin;v-text-anchor:middle" o:gfxdata="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" filled="f" strokecolor="black [3213]" strokeweight="1pt"/>
+              <v:rect w14:anchorId="45BF1F87" id="Rectangle 27" o:spid="_x0000_s1026" style="position:absolute;margin-left:88.9pt;margin-top:.9pt;width:11.2pt;height:12pt;z-index:251705344;visibility:visible;mso-wrap-style:square;mso-width-percent:0;mso-height-percent:0;mso-wrap-distance-left:9pt;mso-wrap-distance-top:0;mso-wrap-distance-right:9pt;mso-wrap-distance-bottom:0;mso-position-horizontal:absolute;mso-position-horizontal-relative:text;mso-position-vertical:absolute;mso-position-vertical-relative:text;mso-width-percent:0;mso-height-percent:0;mso-width-relative:margin;mso-height-relative:page;v-text-anchor:middle" o:gfxdata="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" filled="f" strokecolor="black [3213]" strokeweight="1pt"/>
             </w:pict>
           </mc:Fallback>
         </mc:AlternateContent>
       </w:r>
       <w:r>
         <w:rPr>
-          <w:rFonts w:asciiTheme="minorBidi" w:hAnsiTheme="minorBidi" w:hint="cs"/>
           <w:noProof/>
-          <w:sz w:val="24"/>
-          <w:szCs w:val="24"/>
-          <w:rtl/>
-          <w:lang w:val="ar-SA"/>
         </w:rPr>
         <mc:AlternateContent>
           <mc:Choice Requires="wps">
             <w:drawing>
-              <wp:anchor distT="0" distB="0" distL="114300" distR="114300" simplePos="0" relativeHeight="251669504" behindDoc="0" locked="0" layoutInCell="1" allowOverlap="1" wp14:anchorId="7E08174A" wp14:editId="534A2E43">
+              <wp:anchor distT="0" distB="0" distL="114300" distR="114300" simplePos="0" relativeHeight="251704320" behindDoc="0" locked="0" layoutInCell="1" allowOverlap="1" wp14:anchorId="7A5FF364" wp14:editId="713F7D35">
                 <wp:simplePos x="0" y="0"/>
                 <wp:positionH relativeFrom="column">
-                  <wp:posOffset>1571307</wp:posOffset>
+                  <wp:posOffset>2373630</wp:posOffset>
                 </wp:positionH>
                 <wp:positionV relativeFrom="paragraph">
                   <wp:posOffset>11430</wp:posOffset>
                 </wp:positionV>
-                <wp:extent cx="142538" cy="152400"/>
+                <wp:extent cx="142240" cy="152400"/>
                 <wp:effectExtent l="0" t="0" r="10160" b="19050"/>
                 <wp:wrapNone/>
-                <wp:docPr id="14" name="Rectangle 14"/>
+                <wp:docPr id="25" name="Rectangle 25"/>
                 <wp:cNvGraphicFramePr/>
                 <a:graphic xmlns:a="http://schemas.openxmlformats.org/drawingml/2006/main">
                   <a:graphicData uri="http://schemas.microsoft.com/office/word/2010/wordprocessingShape">
@@ -2426,7 +2206,7 @@
                       <wps:spPr>
                         <a:xfrm>
                           <a:off x="0" y="0"/>
-                          <a:ext cx="142538" cy="152400"/>
+                          <a:ext cx="142240" cy="152400"/>
                         </a:xfrm>
                         <a:prstGeom prst="rect">
                           <a:avLst/>
@@ -2452,7 +2232,7 @@
                           <a:schemeClr val="dk1"/>
                         </a:fontRef>
                       </wps:style>
-                      <wps:bodyPr rot="0" spcFirstLastPara="0" vertOverflow="overflow" horzOverflow="overflow" vert="horz" wrap="square" lIns="91440" tIns="45720" rIns="91440" bIns="45720" numCol="1" spcCol="0" rtlCol="0" fromWordArt="0" anchor="ctr" anchorCtr="0" forceAA="0" compatLnSpc="1">
+                      <wps:bodyPr rot="0" spcFirstLastPara="0" vertOverflow="clip" horzOverflow="clip" vert="horz" wrap="square" lIns="91440" tIns="45720" rIns="91440" bIns="45720" numCol="1" spcCol="0" rtlCol="0" fromWordArt="0" anchor="ctr" anchorCtr="0" forceAA="0" compatLnSpc="1">
                         <a:prstTxWarp prst="textNoShape">
                           <a:avLst/>
                         </a:prstTxWarp>
@@ -2464,40 +2244,38 @@
                 <wp14:sizeRelH relativeFrom="margin">
                   <wp14:pctWidth>0</wp14:pctWidth>
                 </wp14:sizeRelH>
+                <wp14:sizeRelV relativeFrom="page">
+                  <wp14:pctHeight>0</wp14:pctHeight>
+                </wp14:sizeRelV>
               </wp:anchor>
             </w:drawing>
           </mc:Choice>
           <mc:Fallback>
             <w:pict>
-              <v:rect w14:anchorId="79471164" id="Rectangle 14" o:spid="_x0000_s1026" style="position:absolute;margin-left:123.7pt;margin-top:.9pt;width:11.2pt;height:12pt;z-index:251669504;visibility:visible;mso-wrap-style:square;mso-width-percent:0;mso-wrap-distance-left:9pt;mso-wrap-distance-top:0;mso-wrap-distance-right:9pt;mso-wrap-distance-bottom:0;mso-position-horizontal:absolute;mso-position-horizontal-relative:text;mso-position-vertical:absolute;mso-position-vertical-relative:text;mso-width-percent:0;mso-width-relative:margin;v-text-anchor:middle" o:gfxdata="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" filled="f" strokecolor="black [3213]" strokeweight="1pt"/>
+              <v:rect w14:anchorId="6FC1A4F2" id="Rectangle 25" o:spid="_x0000_s1026" style="position:absolute;margin-left:186.9pt;margin-top:.9pt;width:11.2pt;height:12pt;z-index:251704320;visibility:visible;mso-wrap-style:square;mso-width-percent:0;mso-height-percent:0;mso-wrap-distance-left:9pt;mso-wrap-distance-top:0;mso-wrap-distance-right:9pt;mso-wrap-distance-bottom:0;mso-position-horizontal:absolute;mso-position-horizontal-relative:text;mso-position-vertical:absolute;mso-position-vertical-relative:text;mso-width-percent:0;mso-height-percent:0;mso-width-relative:margin;mso-height-relative:page;v-text-anchor:middle" o:gfxdata="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" filled="f" strokecolor="black [3213]" strokeweight="1pt"/>
             </w:pict>
           </mc:Fallback>
         </mc:AlternateContent>
       </w:r>
       <w:r>
         <w:rPr>
-          <w:rFonts w:asciiTheme="minorBidi" w:hAnsiTheme="minorBidi" w:hint="cs"/>
           <w:noProof/>
-          <w:sz w:val="24"/>
-          <w:szCs w:val="24"/>
-          <w:rtl/>
-          <w:lang w:val="ar-SA"/>
         </w:rPr>
         <mc:AlternateContent>
           <mc:Choice Requires="wps">
             <w:drawing>
-              <wp:anchor distT="0" distB="0" distL="114300" distR="114300" simplePos="0" relativeHeight="251667456" behindDoc="0" locked="0" layoutInCell="1" allowOverlap="1" wp14:anchorId="6A835B93" wp14:editId="306026AB">
+              <wp:anchor distT="0" distB="0" distL="114300" distR="114300" simplePos="0" relativeHeight="251703296" behindDoc="0" locked="0" layoutInCell="1" allowOverlap="1" wp14:anchorId="4E0942C8" wp14:editId="58724034">
                 <wp:simplePos x="0" y="0"/>
                 <wp:positionH relativeFrom="column">
-                  <wp:posOffset>2795587</wp:posOffset>
+                  <wp:posOffset>3421380</wp:posOffset>
                 </wp:positionH>
                 <wp:positionV relativeFrom="paragraph">
                   <wp:posOffset>11430</wp:posOffset>
                 </wp:positionV>
-                <wp:extent cx="142538" cy="152400"/>
+                <wp:extent cx="142240" cy="152400"/>
                 <wp:effectExtent l="0" t="0" r="10160" b="19050"/>
                 <wp:wrapNone/>
-                <wp:docPr id="13" name="Rectangle 13"/>
+                <wp:docPr id="22" name="Rectangle 22"/>
                 <wp:cNvGraphicFramePr/>
                 <a:graphic xmlns:a="http://schemas.openxmlformats.org/drawingml/2006/main">
                   <a:graphicData uri="http://schemas.microsoft.com/office/word/2010/wordprocessingShape">
@@ -2506,7 +2284,87 @@
                       <wps:spPr>
                         <a:xfrm>
                           <a:off x="0" y="0"/>
-                          <a:ext cx="142538" cy="152400"/>
+                          <a:ext cx="142240" cy="152400"/>
+                        </a:xfrm>
+                        <a:prstGeom prst="rect">
+                          <a:avLst/>
+                        </a:prstGeom>
+                        <a:solidFill>
+                          <a:schemeClr val="tx1"/>
+                        </a:solidFill>
+                        <a:ln>
+                          <a:solidFill>
+                            <a:schemeClr val="tx1"/>
+                          </a:solidFill>
+                        </a:ln>
+                      </wps:spPr>
+                      <wps:style>
+                        <a:lnRef idx="2">
+                          <a:schemeClr val="accent6"/>
+                        </a:lnRef>
+                        <a:fillRef idx="1">
+                          <a:schemeClr val="lt1"/>
+                        </a:fillRef>
+                        <a:effectRef idx="0">
+                          <a:schemeClr val="accent6"/>
+                        </a:effectRef>
+                        <a:fontRef idx="minor">
+                          <a:schemeClr val="dk1"/>
+                        </a:fontRef>
+                      </wps:style>
+                      <wps:bodyPr rot="0" spcFirstLastPara="0" vertOverflow="clip" horzOverflow="clip" vert="horz" wrap="square" lIns="91440" tIns="45720" rIns="91440" bIns="45720" numCol="1" spcCol="0" rtlCol="0" fromWordArt="0" anchor="ctr" anchorCtr="0" forceAA="0" compatLnSpc="1">
+                        <a:prstTxWarp prst="textNoShape">
+                          <a:avLst/>
+                        </a:prstTxWarp>
+                        <a:noAutofit/>
+                      </wps:bodyPr>
+                    </wps:wsp>
+                  </a:graphicData>
+                </a:graphic>
+                <wp14:sizeRelH relativeFrom="margin">
+                  <wp14:pctWidth>0</wp14:pctWidth>
+                </wp14:sizeRelH>
+                <wp14:sizeRelV relativeFrom="page">
+                  <wp14:pctHeight>0</wp14:pctHeight>
+                </wp14:sizeRelV>
+              </wp:anchor>
+            </w:drawing>
+          </mc:Choice>
+          <mc:Fallback>
+            <w:pict>
+              <v:rect w14:anchorId="41E56855" id="Rectangle 22" o:spid="_x0000_s1026" style="position:absolute;margin-left:269.4pt;margin-top:.9pt;width:11.2pt;height:12pt;z-index:251703296;visibility:visible;mso-wrap-style:square;mso-width-percent:0;mso-height-percent:0;mso-wrap-distance-left:9pt;mso-wrap-distance-top:0;mso-wrap-distance-right:9pt;mso-wrap-distance-bottom:0;mso-position-horizontal:absolute;mso-position-horizontal-relative:text;mso-position-vertical:absolute;mso-position-vertical-relative:text;mso-width-percent:0;mso-height-percent:0;mso-width-relative:margin;mso-height-relative:page;v-text-anchor:middle" o:gfxdata="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" fillcolor="black [3213]" strokecolor="black [3213]" strokeweight="1pt"/>
+            </w:pict>
+          </mc:Fallback>
+        </mc:AlternateContent>
+      </w:r>
+      <w:r>
+        <w:rPr>
+          <w:noProof/>
+        </w:rPr>
+        <mc:AlternateContent>
+          <mc:Choice Requires="wps">
+            <w:drawing>
+              <wp:anchor distT="0" distB="0" distL="114300" distR="114300" simplePos="0" relativeHeight="251702272" behindDoc="0" locked="0" layoutInCell="1" allowOverlap="1" wp14:anchorId="5453CB72" wp14:editId="6E73F080">
+                <wp:simplePos x="0" y="0"/>
+                <wp:positionH relativeFrom="column">
+                  <wp:posOffset>4181475</wp:posOffset>
+                </wp:positionH>
+                <wp:positionV relativeFrom="paragraph">
+                  <wp:posOffset>11430</wp:posOffset>
+                </wp:positionV>
+                <wp:extent cx="142240" cy="152400"/>
+                <wp:effectExtent l="0" t="0" r="10160" b="19050"/>
+                <wp:wrapNone/>
+                <wp:docPr id="21" name="Rectangle 21"/>
+                <wp:cNvGraphicFramePr/>
+                <a:graphic xmlns:a="http://schemas.openxmlformats.org/drawingml/2006/main">
+                  <a:graphicData uri="http://schemas.microsoft.com/office/word/2010/wordprocessingShape">
+                    <wps:wsp>
+                      <wps:cNvSpPr/>
+                      <wps:spPr>
+                        <a:xfrm>
+                          <a:off x="0" y="0"/>
+                          <a:ext cx="142240" cy="152400"/>
                         </a:xfrm>
                         <a:prstGeom prst="rect">
                           <a:avLst/>
@@ -2532,7 +2390,7 @@
                           <a:schemeClr val="dk1"/>
                         </a:fontRef>
                       </wps:style>
-                      <wps:bodyPr rot="0" spcFirstLastPara="0" vertOverflow="overflow" horzOverflow="overflow" vert="horz" wrap="square" lIns="91440" tIns="45720" rIns="91440" bIns="45720" numCol="1" spcCol="0" rtlCol="0" fromWordArt="0" anchor="ctr" anchorCtr="0" forceAA="0" compatLnSpc="1">
+                      <wps:bodyPr rot="0" spcFirstLastPara="0" vertOverflow="clip" horzOverflow="clip" vert="horz" wrap="square" lIns="91440" tIns="45720" rIns="91440" bIns="45720" numCol="1" spcCol="0" rtlCol="0" fromWordArt="0" anchor="ctr" anchorCtr="0" forceAA="0" compatLnSpc="1">
                         <a:prstTxWarp prst="textNoShape">
                           <a:avLst/>
                         </a:prstTxWarp>
@@ -2544,40 +2402,38 @@
                 <wp14:sizeRelH relativeFrom="margin">
                   <wp14:pctWidth>0</wp14:pctWidth>
                 </wp14:sizeRelH>
+                <wp14:sizeRelV relativeFrom="page">
+                  <wp14:pctHeight>0</wp14:pctHeight>
+                </wp14:sizeRelV>
               </wp:anchor>
             </w:drawing>
           </mc:Choice>
           <mc:Fallback>
             <w:pict>
-              <v:rect w14:anchorId="10CFE172" id="Rectangle 13" o:spid="_x0000_s1026" style="position:absolute;margin-left:220.1pt;margin-top:.9pt;width:11.2pt;height:12pt;z-index:251667456;visibility:visible;mso-wrap-style:square;mso-width-percent:0;mso-wrap-distance-left:9pt;mso-wrap-distance-top:0;mso-wrap-distance-right:9pt;mso-wrap-distance-bottom:0;mso-position-horizontal:absolute;mso-position-horizontal-relative:text;mso-position-vertical:absolute;mso-position-vertical-relative:text;mso-width-percent:0;mso-width-relative:margin;v-text-anchor:middle" o:gfxdata="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" filled="f" strokecolor="black [3213]" strokeweight="1pt"/>
+              <v:rect w14:anchorId="2DB4E395" id="Rectangle 21" o:spid="_x0000_s1026" style="position:absolute;margin-left:329.25pt;margin-top:.9pt;width:11.2pt;height:12pt;z-index:251702272;visibility:visible;mso-wrap-style:square;mso-width-percent:0;mso-height-percent:0;mso-wrap-distance-left:9pt;mso-wrap-distance-top:0;mso-wrap-distance-right:9pt;mso-wrap-distance-bottom:0;mso-position-horizontal:absolute;mso-position-horizontal-relative:text;mso-position-vertical:absolute;mso-position-vertical-relative:text;mso-width-percent:0;mso-height-percent:0;mso-width-relative:margin;mso-height-relative:page;v-text-anchor:middle" o:gfxdata="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" filled="f" strokecolor="black [3213]" strokeweight="1pt"/>
             </w:pict>
           </mc:Fallback>
         </mc:AlternateContent>
       </w:r>
       <w:r>
         <w:rPr>
-          <w:rFonts w:asciiTheme="minorBidi" w:hAnsiTheme="minorBidi" w:hint="cs"/>
           <w:noProof/>
-          <w:sz w:val="24"/>
-          <w:szCs w:val="24"/>
-          <w:rtl/>
-          <w:lang w:val="ar-SA"/>
         </w:rPr>
         <mc:AlternateContent>
           <mc:Choice Requires="wps">
             <w:drawing>
-              <wp:anchor distT="0" distB="0" distL="114300" distR="114300" simplePos="0" relativeHeight="251663360" behindDoc="0" locked="0" layoutInCell="1" allowOverlap="1" wp14:anchorId="7C4C970C" wp14:editId="33761B49">
+              <wp:anchor distT="0" distB="0" distL="114300" distR="114300" simplePos="0" relativeHeight="251701248" behindDoc="0" locked="0" layoutInCell="1" allowOverlap="1" wp14:anchorId="2DB0B79F" wp14:editId="3A849E9B">
                 <wp:simplePos x="0" y="0"/>
                 <wp:positionH relativeFrom="column">
-                  <wp:posOffset>4181475</wp:posOffset>
+                  <wp:posOffset>5200650</wp:posOffset>
                 </wp:positionH>
                 <wp:positionV relativeFrom="paragraph">
                   <wp:posOffset>11430</wp:posOffset>
                 </wp:positionV>
-                <wp:extent cx="142538" cy="152400"/>
+                <wp:extent cx="142240" cy="152400"/>
                 <wp:effectExtent l="0" t="0" r="10160" b="19050"/>
                 <wp:wrapNone/>
-                <wp:docPr id="11" name="Rectangle 11"/>
+                <wp:docPr id="20" name="Rectangle 20"/>
                 <wp:cNvGraphicFramePr/>
                 <a:graphic xmlns:a="http://schemas.openxmlformats.org/drawingml/2006/main">
                   <a:graphicData uri="http://schemas.microsoft.com/office/word/2010/wordprocessingShape">
@@ -2586,7 +2442,7 @@
                       <wps:spPr>
                         <a:xfrm>
                           <a:off x="0" y="0"/>
-                          <a:ext cx="142538" cy="152400"/>
+                          <a:ext cx="142240" cy="152400"/>
                         </a:xfrm>
                         <a:prstGeom prst="rect">
                           <a:avLst/>
@@ -2612,7 +2468,7 @@
                           <a:schemeClr val="dk1"/>
                         </a:fontRef>
                       </wps:style>
-                      <wps:bodyPr rot="0" spcFirstLastPara="0" vertOverflow="overflow" horzOverflow="overflow" vert="horz" wrap="square" lIns="91440" tIns="45720" rIns="91440" bIns="45720" numCol="1" spcCol="0" rtlCol="0" fromWordArt="0" anchor="ctr" anchorCtr="0" forceAA="0" compatLnSpc="1">
+                      <wps:bodyPr rot="0" spcFirstLastPara="0" vertOverflow="clip" horzOverflow="clip" vert="horz" wrap="square" lIns="91440" tIns="45720" rIns="91440" bIns="45720" numCol="1" spcCol="0" rtlCol="0" fromWordArt="0" anchor="ctr" anchorCtr="0" forceAA="0" compatLnSpc="1">
                         <a:prstTxWarp prst="textNoShape">
                           <a:avLst/>
                         </a:prstTxWarp>
@@ -2624,40 +2480,38 @@
                 <wp14:sizeRelH relativeFrom="margin">
                   <wp14:pctWidth>0</wp14:pctWidth>
                 </wp14:sizeRelH>
+                <wp14:sizeRelV relativeFrom="page">
+                  <wp14:pctHeight>0</wp14:pctHeight>
+                </wp14:sizeRelV>
               </wp:anchor>
             </w:drawing>
           </mc:Choice>
           <mc:Fallback>
             <w:pict>
-              <v:rect w14:anchorId="0D32B6B4" id="Rectangle 11" o:spid="_x0000_s1026" style="position:absolute;margin-left:329.25pt;margin-top:.9pt;width:11.2pt;height:12pt;z-index:251663360;visibility:visible;mso-wrap-style:square;mso-width-percent:0;mso-wrap-distance-left:9pt;mso-wrap-distance-top:0;mso-wrap-distance-right:9pt;mso-wrap-distance-bottom:0;mso-position-horizontal:absolute;mso-position-horizontal-relative:text;mso-position-vertical:absolute;mso-position-vertical-relative:text;mso-width-percent:0;mso-width-relative:margin;v-text-anchor:middle" o:gfxdata="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" filled="f" strokecolor="black [3213]" strokeweight="1pt"/>
+              <v:rect w14:anchorId="39FF1CEE" id="Rectangle 20" o:spid="_x0000_s1026" style="position:absolute;margin-left:409.5pt;margin-top:.9pt;width:11.2pt;height:12pt;z-index:251701248;visibility:visible;mso-wrap-style:square;mso-width-percent:0;mso-height-percent:0;mso-wrap-distance-left:9pt;mso-wrap-distance-top:0;mso-wrap-distance-right:9pt;mso-wrap-distance-bottom:0;mso-position-horizontal:absolute;mso-position-horizontal-relative:text;mso-position-vertical:absolute;mso-position-vertical-relative:text;mso-width-percent:0;mso-height-percent:0;mso-width-relative:margin;mso-height-relative:page;v-text-anchor:middle" o:gfxdata="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" filled="f" strokecolor="black [3213]" strokeweight="1pt"/>
             </w:pict>
           </mc:Fallback>
         </mc:AlternateContent>
       </w:r>
       <w:r>
         <w:rPr>
-          <w:rFonts w:asciiTheme="minorBidi" w:hAnsiTheme="minorBidi" w:hint="cs"/>
           <w:noProof/>
-          <w:sz w:val="24"/>
-          <w:szCs w:val="24"/>
-          <w:rtl/>
-          <w:lang w:val="ar-SA"/>
         </w:rPr>
         <mc:AlternateContent>
           <mc:Choice Requires="wps">
             <w:drawing>
-              <wp:anchor distT="0" distB="0" distL="114300" distR="114300" simplePos="0" relativeHeight="251661312" behindDoc="0" locked="0" layoutInCell="1" allowOverlap="1" wp14:anchorId="199B009E" wp14:editId="249B41F8">
+              <wp:anchor distT="0" distB="0" distL="114300" distR="114300" simplePos="0" relativeHeight="251700224" behindDoc="0" locked="0" layoutInCell="1" allowOverlap="1" wp14:anchorId="6F81151E" wp14:editId="26F0EDD9">
                 <wp:simplePos x="0" y="0"/>
                 <wp:positionH relativeFrom="column">
-                  <wp:posOffset>5200650</wp:posOffset>
+                  <wp:posOffset>6113145</wp:posOffset>
                 </wp:positionH>
                 <wp:positionV relativeFrom="paragraph">
-                  <wp:posOffset>11430</wp:posOffset>
+                  <wp:posOffset>12065</wp:posOffset>
                 </wp:positionV>
-                <wp:extent cx="142538" cy="152400"/>
+                <wp:extent cx="142240" cy="152400"/>
                 <wp:effectExtent l="0" t="0" r="10160" b="19050"/>
                 <wp:wrapNone/>
-                <wp:docPr id="9" name="Rectangle 9"/>
+                <wp:docPr id="19" name="Rectangle 19"/>
                 <wp:cNvGraphicFramePr/>
                 <a:graphic xmlns:a="http://schemas.openxmlformats.org/drawingml/2006/main">
                   <a:graphicData uri="http://schemas.microsoft.com/office/word/2010/wordprocessingShape">
@@ -2666,7 +2520,7 @@
                       <wps:spPr>
                         <a:xfrm>
                           <a:off x="0" y="0"/>
-                          <a:ext cx="142538" cy="152400"/>
+                          <a:ext cx="142240" cy="152400"/>
                         </a:xfrm>
                         <a:prstGeom prst="rect">
                           <a:avLst/>
@@ -2692,7 +2546,7 @@
                           <a:schemeClr val="dk1"/>
                         </a:fontRef>
                       </wps:style>
-                      <wps:bodyPr rot="0" spcFirstLastPara="0" vertOverflow="overflow" horzOverflow="overflow" vert="horz" wrap="square" lIns="91440" tIns="45720" rIns="91440" bIns="45720" numCol="1" spcCol="0" rtlCol="0" fromWordArt="0" anchor="ctr" anchorCtr="0" forceAA="0" compatLnSpc="1">
+                      <wps:bodyPr rot="0" spcFirstLastPara="0" vertOverflow="clip" horzOverflow="clip" vert="horz" wrap="square" lIns="91440" tIns="45720" rIns="91440" bIns="45720" numCol="1" spcCol="0" rtlCol="0" fromWordArt="0" anchor="ctr" anchorCtr="0" forceAA="0" compatLnSpc="1">
                         <a:prstTxWarp prst="textNoShape">
                           <a:avLst/>
                         </a:prstTxWarp>
@@ -2704,99 +2558,22 @@
                 <wp14:sizeRelH relativeFrom="margin">
                   <wp14:pctWidth>0</wp14:pctWidth>
                 </wp14:sizeRelH>
+                <wp14:sizeRelV relativeFrom="page">
+                  <wp14:pctHeight>0</wp14:pctHeight>
+                </wp14:sizeRelV>
               </wp:anchor>
             </w:drawing>
           </mc:Choice>
           <mc:Fallback>
             <w:pict>
-              <v:rect w14:anchorId="36922D7E" id="Rectangle 9" o:spid="_x0000_s1026" style="position:absolute;margin-left:409.5pt;margin-top:.9pt;width:11.2pt;height:12pt;z-index:251661312;visibility:visible;mso-wrap-style:square;mso-width-percent:0;mso-wrap-distance-left:9pt;mso-wrap-distance-top:0;mso-wrap-distance-right:9pt;mso-wrap-distance-bottom:0;mso-position-horizontal:absolute;mso-position-horizontal-relative:text;mso-position-vertical:absolute;mso-position-vertical-relative:text;mso-width-percent:0;mso-width-relative:margin;v-text-anchor:middle" o:gfxdata="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" filled="f" strokecolor="black [3213]" strokeweight="1pt"/>
+              <v:rect w14:anchorId="319EC116" id="Rectangle 19" o:spid="_x0000_s1026" style="position:absolute;margin-left:481.35pt;margin-top:.95pt;width:11.2pt;height:12pt;z-index:251700224;visibility:visible;mso-wrap-style:square;mso-width-percent:0;mso-height-percent:0;mso-wrap-distance-left:9pt;mso-wrap-distance-top:0;mso-wrap-distance-right:9pt;mso-wrap-distance-bottom:0;mso-position-horizontal:absolute;mso-position-horizontal-relative:text;mso-position-vertical:absolute;mso-position-vertical-relative:text;mso-width-percent:0;mso-height-percent:0;mso-width-relative:margin;mso-height-relative:page;v-text-anchor:middle" o:gfxdata="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" filled="f" strokecolor="black [3213]" strokeweight="1pt"/>
             </w:pict>
           </mc:Fallback>
         </mc:AlternateContent>
       </w:r>
       <w:r>
         <w:rPr>
-          <w:rFonts w:asciiTheme="minorBidi" w:hAnsiTheme="minorBidi" w:hint="cs"/>
-          <w:noProof/>
-          <w:sz w:val="24"/>
-          <w:szCs w:val="24"/>
-          <w:rtl/>
-          <w:lang w:val="ar-SA"/>
-        </w:rPr>
-        <mc:AlternateContent>
-          <mc:Choice Requires="wps">
-            <w:drawing>
-              <wp:anchor distT="0" distB="0" distL="114300" distR="114300" simplePos="0" relativeHeight="251659264" behindDoc="0" locked="0" layoutInCell="1" allowOverlap="1" wp14:anchorId="70FBE5CC" wp14:editId="5AC0A0CA">
-                <wp:simplePos x="0" y="0"/>
-                <wp:positionH relativeFrom="column">
-                  <wp:posOffset>6113145</wp:posOffset>
-                </wp:positionH>
-                <wp:positionV relativeFrom="paragraph">
-                  <wp:posOffset>11841</wp:posOffset>
-                </wp:positionV>
-                <wp:extent cx="142538" cy="152400"/>
-                <wp:effectExtent l="0" t="0" r="10160" b="19050"/>
-                <wp:wrapNone/>
-                <wp:docPr id="1" name="Rectangle 1"/>
-                <wp:cNvGraphicFramePr/>
-                <a:graphic xmlns:a="http://schemas.openxmlformats.org/drawingml/2006/main">
-                  <a:graphicData uri="http://schemas.microsoft.com/office/word/2010/wordprocessingShape">
-                    <wps:wsp>
-                      <wps:cNvSpPr/>
-                      <wps:spPr>
-                        <a:xfrm>
-                          <a:off x="0" y="0"/>
-                          <a:ext cx="142538" cy="152400"/>
-                        </a:xfrm>
-                        <a:prstGeom prst="rect">
-                          <a:avLst/>
-                        </a:prstGeom>
-                        <a:noFill/>
-                        <a:ln>
-                          <a:solidFill>
-                            <a:schemeClr val="tx1"/>
-                          </a:solidFill>
-                        </a:ln>
-                      </wps:spPr>
-                      <wps:style>
-                        <a:lnRef idx="2">
-                          <a:schemeClr val="accent6"/>
-                        </a:lnRef>
-                        <a:fillRef idx="1">
-                          <a:schemeClr val="lt1"/>
-                        </a:fillRef>
-                        <a:effectRef idx="0">
-                          <a:schemeClr val="accent6"/>
-                        </a:effectRef>
-                        <a:fontRef idx="minor">
-                          <a:schemeClr val="dk1"/>
-                        </a:fontRef>
-                      </wps:style>
-                      <wps:bodyPr rot="0" spcFirstLastPara="0" vertOverflow="overflow" horzOverflow="overflow" vert="horz" wrap="square" lIns="91440" tIns="45720" rIns="91440" bIns="45720" numCol="1" spcCol="0" rtlCol="0" fromWordArt="0" anchor="ctr" anchorCtr="0" forceAA="0" compatLnSpc="1">
-                        <a:prstTxWarp prst="textNoShape">
-                          <a:avLst/>
-                        </a:prstTxWarp>
-                        <a:noAutofit/>
-                      </wps:bodyPr>
-                    </wps:wsp>
-                  </a:graphicData>
-                </a:graphic>
-                <wp14:sizeRelH relativeFrom="margin">
-                  <wp14:pctWidth>0</wp14:pctWidth>
-                </wp14:sizeRelH>
-              </wp:anchor>
-            </w:drawing>
-          </mc:Choice>
-          <mc:Fallback>
-            <w:pict>
-              <v:rect w14:anchorId="7C41331F" id="Rectangle 1" o:spid="_x0000_s1026" style="position:absolute;margin-left:481.35pt;margin-top:.95pt;width:11.2pt;height:12pt;z-index:251659264;visibility:visible;mso-wrap-style:square;mso-width-percent:0;mso-wrap-distance-left:9pt;mso-wrap-distance-top:0;mso-wrap-distance-right:9pt;mso-wrap-distance-bottom:0;mso-position-horizontal:absolute;mso-position-horizontal-relative:text;mso-position-vertical:absolute;mso-position-vertical-relative:text;mso-width-percent:0;mso-width-relative:margin;v-text-anchor:middle" o:gfxdata="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" filled="f" strokecolor="black [3213]" strokeweight="1pt"/>
-            </w:pict>
-          </mc:Fallback>
-        </mc:AlternateContent>
-      </w:r>
-      <w:r>
-        <w:rPr>
-          <w:rFonts w:asciiTheme="minorBidi" w:hAnsiTheme="minorBidi" w:hint="cs"/>
+          <w:rFonts w:asciiTheme="minorBidi" w:hAnsiTheme="minorBidi"/>
           <w:sz w:val="24"/>
           <w:szCs w:val="24"/>
           <w:rtl/>
@@ -2811,14 +2588,6 @@
           <w:rtl/>
         </w:rPr>
         <w:tab/>
-      </w:r>
-      <w:r>
-        <w:rPr>
-          <w:rFonts w:asciiTheme="minorBidi" w:hAnsiTheme="minorBidi" w:hint="cs"/>
-          <w:sz w:val="24"/>
-          <w:szCs w:val="24"/>
-          <w:rtl/>
-        </w:rPr>
         <w:t xml:space="preserve">حكم شرعي </w:t>
       </w:r>
       <w:r>
@@ -2829,14 +2598,6 @@
           <w:rtl/>
         </w:rPr>
         <w:tab/>
-      </w:r>
-      <w:r>
-        <w:rPr>
-          <w:rFonts w:asciiTheme="minorBidi" w:hAnsiTheme="minorBidi" w:hint="cs"/>
-          <w:sz w:val="24"/>
-          <w:szCs w:val="24"/>
-          <w:rtl/>
-        </w:rPr>
         <w:t>سند دين منظم</w:t>
       </w:r>
       <w:r>
@@ -2847,14 +2608,6 @@
           <w:rtl/>
         </w:rPr>
         <w:tab/>
-      </w:r>
-      <w:r>
-        <w:rPr>
-          <w:rFonts w:asciiTheme="minorBidi" w:hAnsiTheme="minorBidi" w:hint="cs"/>
-          <w:sz w:val="24"/>
-          <w:szCs w:val="24"/>
-          <w:rtl/>
-        </w:rPr>
         <w:t xml:space="preserve">    كمبيالة</w:t>
       </w:r>
       <w:r>
@@ -2865,6 +2618,7 @@
           <w:rtl/>
         </w:rPr>
         <w:tab/>
+        <w:t xml:space="preserve">       شيك</w:t>
       </w:r>
       <w:r>
         <w:rPr>
@@ -2877,29 +2631,12 @@
       </w:r>
       <w:r>
         <w:rPr>
-          <w:rFonts w:asciiTheme="minorBidi" w:hAnsiTheme="minorBidi" w:hint="cs"/>
-          <w:sz w:val="24"/>
-          <w:szCs w:val="24"/>
-          <w:rtl/>
-        </w:rPr>
-        <w:t>شيك</w:t>
-      </w:r>
-      <w:r>
-        <w:rPr>
           <w:rFonts w:asciiTheme="minorBidi" w:hAnsiTheme="minorBidi"/>
           <w:sz w:val="24"/>
           <w:szCs w:val="24"/>
           <w:rtl/>
         </w:rPr>
         <w:tab/>
-      </w:r>
-      <w:r>
-        <w:rPr>
-          <w:rFonts w:asciiTheme="minorBidi" w:hAnsiTheme="minorBidi" w:hint="cs"/>
-          <w:sz w:val="24"/>
-          <w:szCs w:val="24"/>
-          <w:rtl/>
-        </w:rPr>
         <w:t>سند رسمي</w:t>
       </w:r>
       <w:r>
@@ -2910,14 +2647,6 @@
           <w:rtl/>
         </w:rPr>
         <w:tab/>
-      </w:r>
-      <w:r>
-        <w:rPr>
-          <w:rFonts w:asciiTheme="minorBidi" w:hAnsiTheme="minorBidi" w:hint="cs"/>
-          <w:sz w:val="24"/>
-          <w:szCs w:val="24"/>
-          <w:rtl/>
-        </w:rPr>
         <w:t>سند عرفي</w:t>
       </w:r>
     </w:p>
@@ -3035,7 +2764,7 @@
           </mc:Choice>
           <mc:Fallback>
             <w:pict>
-              <v:rect w14:anchorId="692A2B14" id="Rectangle 17" o:spid="_x0000_s1034" style="position:absolute;left:0;text-align:left;margin-left:170.45pt;margin-top:21.75pt;width:188.8pt;height:22.35pt;z-index:251672576;visibility:visible;mso-wrap-style:square;mso-width-percent:0;mso-height-percent:0;mso-wrap-distance-left:9pt;mso-wrap-distance-top:0;mso-wrap-distance-right:9pt;mso-wrap-distance-bottom:0;mso-position-horizontal:absolute;mso-position-horizontal-relative:text;mso-position-vertical:absolute;mso-position-vertical-relative:text;mso-width-percent:0;mso-height-percent:0;mso-width-relative:margin;mso-height-relative:margin;v-text-anchor:top" o:gfxdata="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" filled="f" strokecolor="black [3213]" strokeweight="1pt">
+              <v:rect w14:anchorId="692A2B14" id="Rectangle 17" o:spid="_x0000_s1032" style="position:absolute;left:0;text-align:left;margin-left:170.45pt;margin-top:21.75pt;width:188.8pt;height:22.35pt;z-index:251672576;visibility:visible;mso-wrap-style:square;mso-width-percent:0;mso-height-percent:0;mso-wrap-distance-left:9pt;mso-wrap-distance-top:0;mso-wrap-distance-right:9pt;mso-wrap-distance-bottom:0;mso-position-horizontal:absolute;mso-position-horizontal-relative:text;mso-position-vertical:absolute;mso-position-vertical-relative:text;mso-width-percent:0;mso-height-percent:0;mso-width-relative:margin;mso-height-relative:margin;v-text-anchor:top" o:gfxdata="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" filled="f" strokecolor="black [3213]" strokeweight="1pt">
                 <v:textbox>
                   <w:txbxContent>
                     <w:p>
@@ -3240,7 +2969,7 @@
           </mc:Choice>
           <mc:Fallback>
             <w:pict>
-              <v:rect w14:anchorId="65F7F035" id="Rectangle 23" o:spid="_x0000_s1035" style="position:absolute;left:0;text-align:left;margin-left:170.6pt;margin-top:24.1pt;width:188.8pt;height:22.35pt;z-index:251674624;visibility:visible;mso-wrap-style:square;mso-width-percent:0;mso-height-percent:0;mso-wrap-distance-left:9pt;mso-wrap-distance-top:0;mso-wrap-distance-right:9pt;mso-wrap-distance-bottom:0;mso-position-horizontal:absolute;mso-position-horizontal-relative:text;mso-position-vertical:absolute;mso-position-vertical-relative:text;mso-width-percent:0;mso-height-percent:0;mso-width-relative:margin;mso-height-relative:margin;v-text-anchor:top" o:gfxdata="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" filled="f" strokecolor="black [3213]" strokeweight="1pt">
+              <v:rect w14:anchorId="65F7F035" id="Rectangle 23" o:spid="_x0000_s1033" style="position:absolute;left:0;text-align:left;margin-left:170.6pt;margin-top:24.1pt;width:188.8pt;height:22.35pt;z-index:251674624;visibility:visible;mso-wrap-style:square;mso-width-percent:0;mso-height-percent:0;mso-wrap-distance-left:9pt;mso-wrap-distance-top:0;mso-wrap-distance-right:9pt;mso-wrap-distance-bottom:0;mso-position-horizontal:absolute;mso-position-horizontal-relative:text;mso-position-vertical:absolute;mso-position-vertical-relative:text;mso-width-percent:0;mso-height-percent:0;mso-width-relative:margin;mso-height-relative:margin;v-text-anchor:top" o:gfxdata="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" filled="f" strokecolor="black [3213]" strokeweight="1pt">
                 <v:textbox>
                   <w:txbxContent>
                     <w:p>
@@ -3459,7 +3188,7 @@
           </mc:Choice>
           <mc:Fallback>
             <w:pict>
-              <v:rect w14:anchorId="1D44FAE2" id="Rectangle 24" o:spid="_x0000_s1036" style="position:absolute;left:0;text-align:left;margin-left:170.6pt;margin-top:24.75pt;width:188.8pt;height:22.35pt;z-index:251676672;visibility:visible;mso-wrap-style:square;mso-width-percent:0;mso-height-percent:0;mso-wrap-distance-left:9pt;mso-wrap-distance-top:0;mso-wrap-distance-right:9pt;mso-wrap-distance-bottom:0;mso-position-horizontal:absolute;mso-position-horizontal-relative:text;mso-position-vertical:absolute;mso-position-vertical-relative:text;mso-width-percent:0;mso-height-percent:0;mso-width-relative:margin;mso-height-relative:margin;v-text-anchor:top" o:gfxdata="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" filled="f" strokecolor="black [3213]" strokeweight="1pt">
+              <v:rect w14:anchorId="1D44FAE2" id="Rectangle 24" o:spid="_x0000_s1034" style="position:absolute;left:0;text-align:left;margin-left:170.6pt;margin-top:24.75pt;width:188.8pt;height:22.35pt;z-index:251676672;visibility:visible;mso-wrap-style:square;mso-width-percent:0;mso-height-percent:0;mso-wrap-distance-left:9pt;mso-wrap-distance-top:0;mso-wrap-distance-right:9pt;mso-wrap-distance-bottom:0;mso-position-horizontal:absolute;mso-position-horizontal-relative:text;mso-position-vertical:absolute;mso-position-vertical-relative:text;mso-width-percent:0;mso-height-percent:0;mso-width-relative:margin;mso-height-relative:margin;v-text-anchor:top" o:gfxdata="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" filled="f" strokecolor="black [3213]" strokeweight="1pt">
                 <v:textbox>
                   <w:txbxContent>
                     <w:p>
@@ -3616,7 +3345,7 @@
           </mc:Choice>
           <mc:Fallback>
             <w:pict>
-              <v:rect w14:anchorId="1016F912" id="Rectangle 26" o:spid="_x0000_s1037" style="position:absolute;left:0;text-align:left;margin-left:170.4pt;margin-top:25.5pt;width:188.8pt;height:22.35pt;z-index:251678720;visibility:visible;mso-wrap-style:square;mso-width-percent:0;mso-height-percent:0;mso-wrap-distance-left:9pt;mso-wrap-distance-top:0;mso-wrap-distance-right:9pt;mso-wrap-distance-bottom:0;mso-position-horizontal:absolute;mso-position-horizontal-relative:text;mso-position-vertical:absolute;mso-position-vertical-relative:text;mso-width-percent:0;mso-height-percent:0;mso-width-relative:margin;mso-height-relative:margin;v-text-anchor:top" o:gfxdata="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" filled="f" strokecolor="black [3213]" strokeweight="1pt">
+              <v:rect w14:anchorId="1016F912" id="Rectangle 26" o:spid="_x0000_s1035" style="position:absolute;left:0;text-align:left;margin-left:170.4pt;margin-top:25.5pt;width:188.8pt;height:22.35pt;z-index:251678720;visibility:visible;mso-wrap-style:square;mso-width-percent:0;mso-height-percent:0;mso-wrap-distance-left:9pt;mso-wrap-distance-top:0;mso-wrap-distance-right:9pt;mso-wrap-distance-bottom:0;mso-position-horizontal:absolute;mso-position-horizontal-relative:text;mso-position-vertical:absolute;mso-position-vertical-relative:text;mso-width-percent:0;mso-height-percent:0;mso-width-relative:margin;mso-height-relative:margin;v-text-anchor:top" o:gfxdata="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" filled="f" strokecolor="black [3213]" strokeweight="1pt">
                 <v:textbox>
                   <w:txbxContent>
                     <w:p>
@@ -3690,19 +3419,6 @@
         </w:rPr>
         <w:t>قيمة الرسوم والمصاريف</w:t>
       </w:r>
-    </w:p>
-    <w:p>
-      <w:pPr>
-        <w:bidi/>
-        <w:rPr>
-          <w:rFonts w:asciiTheme="minorBidi" w:hAnsiTheme="minorBidi"/>
-          <w:b/>
-          <w:bCs/>
-          <w:sz w:val="28"/>
-          <w:szCs w:val="28"/>
-          <w:rtl/>
-        </w:rPr>
-      </w:pPr>
     </w:p>
     <w:p>
       <w:pPr>
@@ -3937,7 +3653,7 @@
           </mc:Choice>
           <mc:Fallback>
             <w:pict>
-              <v:rect w14:anchorId="77046F7A" id="Rectangle 18" o:spid="_x0000_s1038" style="position:absolute;left:0;text-align:left;margin-left:369pt;margin-top:14.4pt;width:95.5pt;height:22.35pt;z-index:251696128;visibility:visible;mso-wrap-style:square;mso-width-percent:0;mso-height-percent:0;mso-wrap-distance-left:9pt;mso-wrap-distance-top:0;mso-wrap-distance-right:9pt;mso-wrap-distance-bottom:0;mso-position-horizontal:absolute;mso-position-horizontal-relative:text;mso-position-vertical:absolute;mso-position-vertical-relative:text;mso-width-percent:0;mso-height-percent:0;mso-width-relative:margin;mso-height-relative:margin;v-text-anchor:top" o:gfxdata="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" filled="f" stroked="f" strokeweight="1pt">
+              <v:rect w14:anchorId="77046F7A" id="Rectangle 18" o:spid="_x0000_s1036" style="position:absolute;left:0;text-align:left;margin-left:369pt;margin-top:14.4pt;width:95.5pt;height:22.35pt;z-index:251696128;visibility:visible;mso-wrap-style:square;mso-width-percent:0;mso-height-percent:0;mso-wrap-distance-left:9pt;mso-wrap-distance-top:0;mso-wrap-distance-right:9pt;mso-wrap-distance-bottom:0;mso-position-horizontal:absolute;mso-position-horizontal-relative:text;mso-position-vertical:absolute;mso-position-vertical-relative:text;mso-width-percent:0;mso-height-percent:0;mso-width-relative:margin;mso-height-relative:margin;v-text-anchor:top" o:gfxdata="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" filled="f" stroked="f" strokeweight="1pt">
                 <v:textbox>
                   <w:txbxContent>
                     <w:p>
@@ -4232,7 +3948,7 @@
       </w:r>
     </w:p>
     <w:sectPr>
-      <w:headerReference w:type="default" r:id="rId6"/>
+      <w:headerReference w:type="default" r:id="rId7"/>
       <w:pgSz w:w="12240" w:h="15840"/>
       <w:pgMar w:top="720" w:right="720" w:bottom="720" w:left="720" w:header="720" w:footer="720" w:gutter="0"/>
       <w:pgBorders w:offsetFrom="page">
@@ -4309,6 +4025,100 @@
     </w:pPr>
   </w:p>
 </w:hdr>
+</file>
+
+<file path=word/numbering.xml><?xml version="1.0" encoding="utf-8"?>
+<w:numbering xmlns:wpc="http://schemas.microsoft.com/office/word/2010/wordprocessingCanvas" xmlns:cx="http://schemas.microsoft.com/office/drawing/2014/chartex" xmlns:cx1="http://schemas.microsoft.com/office/drawing/2015/9/8/chartex" xmlns:cx2="http://schemas.microsoft.com/office/drawing/2015/10/21/chartex" xmlns:cx3="http://schemas.microsoft.com/office/drawing/2016/5/9/chartex" xmlns:cx4="http://schemas.microsoft.com/office/drawing/2016/5/10/chartex" xmlns:cx5="http://schemas.microsoft.com/office/drawing/2016/5/11/chartex" xmlns:cx6="http://schemas.microsoft.com/office/drawing/2016/5/12/chartex" xmlns:cx7="http://schemas.microsoft.com/office/drawing/2016/5/13/chartex" xmlns:cx8="http://schemas.microsoft.com/office/drawing/2016/5/14/chartex" xmlns:mc="http://schemas.openxmlformats.org/markup-compatibility/2006" xmlns:aink="http://schemas.microsoft.com/office/drawing/2016/ink" xmlns:am3d="http://schemas.microsoft.com/office/drawing/2017/model3d" xmlns:o="urn:schemas-microsoft-com:office:office" xmlns:r="http://schemas.openxmlformats.org/officeDocument/2006/relationships" xmlns:m="http://schemas.openxmlformats.org/officeDocument/2006/math" xmlns:v="urn:schemas-microsoft-com:vml" xmlns:wp14="http://schemas.microsoft.com/office/word/2010/wordprocessingDrawing" xmlns:wp="http://schemas.openxmlformats.org/drawingml/2006/wordprocessingDrawing" xmlns:w10="urn:schemas-microsoft-com:office:word" xmlns:w="http://schemas.openxmlformats.org/wordprocessingml/2006/main" xmlns:w14="http://schemas.microsoft.com/office/word/2010/wordml" xmlns:w15="http://schemas.microsoft.com/office/word/2012/wordml" xmlns:w16cex="http://schemas.microsoft.com/office/word/2018/wordml/cex" xmlns:w16cid="http://schemas.microsoft.com/office/word/2016/wordml/cid" xmlns:w16="http://schemas.microsoft.com/office/word/2018/wordml" xmlns:w16sdtdh="http://schemas.microsoft.com/office/word/2020/wordml/sdtdatahash" xmlns:w16se="http://schemas.microsoft.com/office/word/2015/wordml/symex" xmlns:wpg="http://schemas.microsoft.com/office/word/2010/wordprocessingGroup" xmlns:wpi="http://schemas.microsoft.com/office/word/2010/wordprocessingInk" xmlns:wne="http://schemas.microsoft.com/office/word/2006/wordml" xmlns:wps="http://schemas.microsoft.com/office/word/2010/wordprocessingShape" mc:Ignorable="w14 w15 w16se w16cid w16 w16cex w16sdtdh wp14">
+  <w:abstractNum w:abstractNumId="0" w15:restartNumberingAfterBreak="0">
+    <w:nsid w:val="19127670"/>
+    <w:multiLevelType w:val="hybridMultilevel"/>
+    <w:tmpl w:val="FFC0016E"/>
+    <w:lvl w:ilvl="0" w:tplc="0409000F">
+      <w:start w:val="1"/>
+      <w:numFmt w:val="decimal"/>
+      <w:lvlText w:val="%1."/>
+      <w:lvlJc w:val="left"/>
+      <w:pPr>
+        <w:ind w:left="450" w:hanging="360"/>
+      </w:pPr>
+    </w:lvl>
+    <w:lvl w:ilvl="1" w:tplc="04090019" w:tentative="1">
+      <w:start w:val="1"/>
+      <w:numFmt w:val="lowerLetter"/>
+      <w:lvlText w:val="%2."/>
+      <w:lvlJc w:val="left"/>
+      <w:pPr>
+        <w:ind w:left="1170" w:hanging="360"/>
+      </w:pPr>
+    </w:lvl>
+    <w:lvl w:ilvl="2" w:tplc="0409001B" w:tentative="1">
+      <w:start w:val="1"/>
+      <w:numFmt w:val="lowerRoman"/>
+      <w:lvlText w:val="%3."/>
+      <w:lvlJc w:val="right"/>
+      <w:pPr>
+        <w:ind w:left="1890" w:hanging="180"/>
+      </w:pPr>
+    </w:lvl>
+    <w:lvl w:ilvl="3" w:tplc="0409000F" w:tentative="1">
+      <w:start w:val="1"/>
+      <w:numFmt w:val="decimal"/>
+      <w:lvlText w:val="%4."/>
+      <w:lvlJc w:val="left"/>
+      <w:pPr>
+        <w:ind w:left="2610" w:hanging="360"/>
+      </w:pPr>
+    </w:lvl>
+    <w:lvl w:ilvl="4" w:tplc="04090019" w:tentative="1">
+      <w:start w:val="1"/>
+      <w:numFmt w:val="lowerLetter"/>
+      <w:lvlText w:val="%5."/>
+      <w:lvlJc w:val="left"/>
+      <w:pPr>
+        <w:ind w:left="3330" w:hanging="360"/>
+      </w:pPr>
+    </w:lvl>
+    <w:lvl w:ilvl="5" w:tplc="0409001B" w:tentative="1">
+      <w:start w:val="1"/>
+      <w:numFmt w:val="lowerRoman"/>
+      <w:lvlText w:val="%6."/>
+      <w:lvlJc w:val="right"/>
+      <w:pPr>
+        <w:ind w:left="4050" w:hanging="180"/>
+      </w:pPr>
+    </w:lvl>
+    <w:lvl w:ilvl="6" w:tplc="0409000F" w:tentative="1">
+      <w:start w:val="1"/>
+      <w:numFmt w:val="decimal"/>
+      <w:lvlText w:val="%7."/>
+      <w:lvlJc w:val="left"/>
+      <w:pPr>
+        <w:ind w:left="4770" w:hanging="360"/>
+      </w:pPr>
+    </w:lvl>
+    <w:lvl w:ilvl="7" w:tplc="04090019" w:tentative="1">
+      <w:start w:val="1"/>
+      <w:numFmt w:val="lowerLetter"/>
+      <w:lvlText w:val="%8."/>
+      <w:lvlJc w:val="left"/>
+      <w:pPr>
+        <w:ind w:left="5490" w:hanging="360"/>
+      </w:pPr>
+    </w:lvl>
+    <w:lvl w:ilvl="8" w:tplc="0409001B" w:tentative="1">
+      <w:start w:val="1"/>
+      <w:numFmt w:val="lowerRoman"/>
+      <w:lvlText w:val="%9."/>
+      <w:lvlJc w:val="right"/>
+      <w:pPr>
+        <w:ind w:left="6210" w:hanging="180"/>
+      </w:pPr>
+    </w:lvl>
+  </w:abstractNum>
+  <w:num w:numId="1">
+    <w:abstractNumId w:val="0"/>
+  </w:num>
+</w:numbering>
 </file>
 
 <file path=word/styles.xml><?xml version="1.0" encoding="utf-8"?>
@@ -4781,6 +4591,36 @@
     <w:uiPriority w:val="99"/>
     <w:rsid w:val="00FA3C00"/>
   </w:style>
+  <w:style w:type="table" w:styleId="TableGrid">
+    <w:name w:val="Table Grid"/>
+    <w:basedOn w:val="TableNormal"/>
+    <w:uiPriority w:val="39"/>
+    <w:rsid w:val="00C52116"/>
+    <w:pPr>
+      <w:spacing w:after="0" w:line="240" w:lineRule="auto"/>
+    </w:pPr>
+    <w:tblPr>
+      <w:tblBorders>
+        <w:top w:val="single" w:sz="4" w:space="0" w:color="auto"/>
+        <w:left w:val="single" w:sz="4" w:space="0" w:color="auto"/>
+        <w:bottom w:val="single" w:sz="4" w:space="0" w:color="auto"/>
+        <w:right w:val="single" w:sz="4" w:space="0" w:color="auto"/>
+        <w:insideH w:val="single" w:sz="4" w:space="0" w:color="auto"/>
+        <w:insideV w:val="single" w:sz="4" w:space="0" w:color="auto"/>
+      </w:tblBorders>
+    </w:tblPr>
+  </w:style>
+  <w:style w:type="paragraph" w:styleId="ListParagraph">
+    <w:name w:val="List Paragraph"/>
+    <w:basedOn w:val="Normal"/>
+    <w:uiPriority w:val="34"/>
+    <w:qFormat/>
+    <w:rsid w:val="00E31C95"/>
+    <w:pPr>
+      <w:ind w:left="720"/>
+      <w:contextualSpacing/>
+    </w:pPr>
+  </w:style>
 </w:styles>
 </file>
 

</xml_diff>